<commit_message>
Update Group Meeting Agendas.docx
</commit_message>
<xml_diff>
--- a/Docs/Group Meeting Agendas.docx
+++ b/Docs/Group Meeting Agendas.docx
@@ -14,6 +14,20 @@
         <w:rPr>
           <w:rtl w:val="0"/>
         </w:rPr>
+      </w:r>
+    </w:p>
+    <w:p>
+      <w:pPr>
+        <w:pStyle w:val="Title"/>
+        <w:jc w:val="center"/>
+        <w:rPr/>
+      </w:pPr>
+      <w:bookmarkStart w:colFirst="0" w:colLast="0" w:name="_3fgvoe54k8as" w:id="1"/>
+      <w:bookmarkEnd w:id="1"/>
+      <w:r>
+        <w:rPr>
+          <w:rtl w:val="0"/>
+        </w:rPr>
         <w:t xml:space="preserve">BETTer Project</w:t>
       </w:r>
     </w:p>
@@ -42,8 +56,8 @@
         <w:pStyle w:val="Heading3"/>
         <w:rPr/>
       </w:pPr>
-      <w:bookmarkStart w:colFirst="0" w:colLast="0" w:name="_igs21wd7faxw" w:id="1"/>
-      <w:bookmarkEnd w:id="1"/>
+      <w:bookmarkStart w:colFirst="0" w:colLast="0" w:name="_igs21wd7faxw" w:id="2"/>
+      <w:bookmarkEnd w:id="2"/>
       <w:r>
         <w:rPr>
           <w:rtl w:val="0"/>
@@ -154,8 +168,8 @@
         <w:pStyle w:val="Heading2"/>
         <w:rPr/>
       </w:pPr>
-      <w:bookmarkStart w:colFirst="0" w:colLast="0" w:name="_7e9invlj8rzu" w:id="2"/>
-      <w:bookmarkEnd w:id="2"/>
+      <w:bookmarkStart w:colFirst="0" w:colLast="0" w:name="_7e9invlj8rzu" w:id="3"/>
+      <w:bookmarkEnd w:id="3"/>
       <w:r>
         <w:rPr>
           <w:rtl w:val="0"/>
@@ -295,8 +309,8 @@
         <w:pStyle w:val="Heading2"/>
         <w:rPr/>
       </w:pPr>
-      <w:bookmarkStart w:colFirst="0" w:colLast="0" w:name="_mt43ym7lxnt2" w:id="3"/>
-      <w:bookmarkEnd w:id="3"/>
+      <w:bookmarkStart w:colFirst="0" w:colLast="0" w:name="_mt43ym7lxnt2" w:id="4"/>
+      <w:bookmarkEnd w:id="4"/>
       <w:r>
         <w:br w:type="page"/>
       </w:r>
@@ -311,8 +325,8 @@
         <w:pStyle w:val="Heading2"/>
         <w:rPr/>
       </w:pPr>
-      <w:bookmarkStart w:colFirst="0" w:colLast="0" w:name="_m6k18ekyc8en" w:id="4"/>
-      <w:bookmarkEnd w:id="4"/>
+      <w:bookmarkStart w:colFirst="0" w:colLast="0" w:name="_m6k18ekyc8en" w:id="5"/>
+      <w:bookmarkEnd w:id="5"/>
       <w:r>
         <w:rPr>
           <w:rtl w:val="0"/>
@@ -325,8 +339,8 @@
         <w:pStyle w:val="Heading3"/>
         <w:rPr/>
       </w:pPr>
-      <w:bookmarkStart w:colFirst="0" w:colLast="0" w:name="_8fwk01b0t7tn" w:id="5"/>
-      <w:bookmarkEnd w:id="5"/>
+      <w:bookmarkStart w:colFirst="0" w:colLast="0" w:name="_8fwk01b0t7tn" w:id="6"/>
+      <w:bookmarkEnd w:id="6"/>
       <w:r>
         <w:rPr>
           <w:rtl w:val="0"/>
@@ -341,7 +355,7 @@
         <w:widowControl w:val="1"/>
         <w:numPr>
           <w:ilvl w:val="0"/>
-          <w:numId w:val="1"/>
+          <w:numId w:val="8"/>
         </w:numPr>
         <w:pBdr>
           <w:top w:space="0" w:sz="0" w:val="nil"/>
@@ -371,7 +385,7 @@
         <w:widowControl w:val="1"/>
         <w:numPr>
           <w:ilvl w:val="0"/>
-          <w:numId w:val="1"/>
+          <w:numId w:val="8"/>
         </w:numPr>
         <w:pBdr>
           <w:top w:space="0" w:sz="0" w:val="nil"/>
@@ -401,7 +415,7 @@
         <w:widowControl w:val="1"/>
         <w:numPr>
           <w:ilvl w:val="0"/>
-          <w:numId w:val="1"/>
+          <w:numId w:val="8"/>
         </w:numPr>
         <w:pBdr>
           <w:top w:space="0" w:sz="0" w:val="nil"/>
@@ -431,7 +445,7 @@
         <w:widowControl w:val="1"/>
         <w:numPr>
           <w:ilvl w:val="0"/>
-          <w:numId w:val="1"/>
+          <w:numId w:val="8"/>
         </w:numPr>
         <w:pBdr>
           <w:top w:space="0" w:sz="0" w:val="nil"/>
@@ -461,7 +475,7 @@
         <w:widowControl w:val="1"/>
         <w:numPr>
           <w:ilvl w:val="0"/>
-          <w:numId w:val="1"/>
+          <w:numId w:val="8"/>
         </w:numPr>
         <w:pBdr>
           <w:top w:space="0" w:sz="0" w:val="nil"/>
@@ -491,7 +505,7 @@
         <w:widowControl w:val="1"/>
         <w:numPr>
           <w:ilvl w:val="0"/>
-          <w:numId w:val="1"/>
+          <w:numId w:val="8"/>
         </w:numPr>
         <w:pBdr>
           <w:top w:space="0" w:sz="0" w:val="nil"/>
@@ -524,8 +538,8 @@
         <w:pStyle w:val="Heading3"/>
         <w:rPr/>
       </w:pPr>
-      <w:bookmarkStart w:colFirst="0" w:colLast="0" w:name="_7rptcgk5bg9l" w:id="6"/>
-      <w:bookmarkEnd w:id="6"/>
+      <w:bookmarkStart w:colFirst="0" w:colLast="0" w:name="_7rptcgk5bg9l" w:id="7"/>
+      <w:bookmarkEnd w:id="7"/>
       <w:r>
         <w:rPr>
           <w:rtl w:val="0"/>
@@ -540,7 +554,7 @@
         <w:widowControl w:val="1"/>
         <w:numPr>
           <w:ilvl w:val="0"/>
-          <w:numId w:val="1"/>
+          <w:numId w:val="8"/>
         </w:numPr>
         <w:pBdr>
           <w:top w:space="0" w:sz="0" w:val="nil"/>
@@ -570,7 +584,7 @@
         <w:widowControl w:val="1"/>
         <w:numPr>
           <w:ilvl w:val="0"/>
-          <w:numId w:val="1"/>
+          <w:numId w:val="8"/>
         </w:numPr>
         <w:pBdr>
           <w:top w:space="0" w:sz="0" w:val="nil"/>
@@ -600,7 +614,7 @@
         <w:widowControl w:val="1"/>
         <w:numPr>
           <w:ilvl w:val="0"/>
-          <w:numId w:val="1"/>
+          <w:numId w:val="8"/>
         </w:numPr>
         <w:pBdr>
           <w:top w:space="0" w:sz="0" w:val="nil"/>
@@ -630,7 +644,7 @@
         <w:widowControl w:val="1"/>
         <w:numPr>
           <w:ilvl w:val="0"/>
-          <w:numId w:val="1"/>
+          <w:numId w:val="8"/>
         </w:numPr>
         <w:pBdr>
           <w:top w:space="0" w:sz="0" w:val="nil"/>
@@ -660,7 +674,7 @@
         <w:widowControl w:val="1"/>
         <w:numPr>
           <w:ilvl w:val="0"/>
-          <w:numId w:val="1"/>
+          <w:numId w:val="8"/>
         </w:numPr>
         <w:pBdr>
           <w:top w:space="0" w:sz="0" w:val="nil"/>
@@ -690,7 +704,7 @@
         <w:widowControl w:val="1"/>
         <w:numPr>
           <w:ilvl w:val="0"/>
-          <w:numId w:val="1"/>
+          <w:numId w:val="8"/>
         </w:numPr>
         <w:pBdr>
           <w:top w:space="0" w:sz="0" w:val="nil"/>
@@ -723,8 +737,8 @@
         <w:pStyle w:val="Heading3"/>
         <w:rPr/>
       </w:pPr>
-      <w:bookmarkStart w:colFirst="0" w:colLast="0" w:name="_o73ug0oen6xp" w:id="7"/>
-      <w:bookmarkEnd w:id="7"/>
+      <w:bookmarkStart w:colFirst="0" w:colLast="0" w:name="_o73ug0oen6xp" w:id="8"/>
+      <w:bookmarkEnd w:id="8"/>
       <w:r>
         <w:rPr>
           <w:rtl w:val="0"/>
@@ -736,7 +750,7 @@
       <w:pPr>
         <w:numPr>
           <w:ilvl w:val="0"/>
-          <w:numId w:val="1"/>
+          <w:numId w:val="8"/>
         </w:numPr>
         <w:ind w:left="720" w:hanging="360"/>
         <w:rPr>
@@ -756,7 +770,7 @@
       <w:pPr>
         <w:numPr>
           <w:ilvl w:val="0"/>
-          <w:numId w:val="1"/>
+          <w:numId w:val="8"/>
         </w:numPr>
         <w:ind w:left="720" w:hanging="360"/>
         <w:rPr>
@@ -782,8 +796,8 @@
         <w:pStyle w:val="Heading3"/>
         <w:rPr/>
       </w:pPr>
-      <w:bookmarkStart w:colFirst="0" w:colLast="0" w:name="_7ei6flm04zjp" w:id="8"/>
-      <w:bookmarkEnd w:id="8"/>
+      <w:bookmarkStart w:colFirst="0" w:colLast="0" w:name="_7ei6flm04zjp" w:id="9"/>
+      <w:bookmarkEnd w:id="9"/>
       <w:r>
         <w:rPr>
           <w:rtl w:val="0"/>
@@ -795,7 +809,7 @@
       <w:pPr>
         <w:numPr>
           <w:ilvl w:val="0"/>
-          <w:numId w:val="5"/>
+          <w:numId w:val="11"/>
         </w:numPr>
         <w:ind w:left="720" w:hanging="360"/>
         <w:rPr>
@@ -820,7 +834,7 @@
       <w:pPr>
         <w:numPr>
           <w:ilvl w:val="0"/>
-          <w:numId w:val="5"/>
+          <w:numId w:val="11"/>
         </w:numPr>
         <w:ind w:left="720" w:hanging="360"/>
         <w:rPr>
@@ -846,7 +860,7 @@
       <w:pPr>
         <w:numPr>
           <w:ilvl w:val="0"/>
-          <w:numId w:val="5"/>
+          <w:numId w:val="11"/>
         </w:numPr>
         <w:ind w:left="720" w:hanging="360"/>
         <w:rPr>
@@ -872,7 +886,7 @@
       <w:pPr>
         <w:numPr>
           <w:ilvl w:val="0"/>
-          <w:numId w:val="5"/>
+          <w:numId w:val="11"/>
         </w:numPr>
         <w:ind w:left="720" w:hanging="360"/>
         <w:rPr>
@@ -897,7 +911,7 @@
       <w:pPr>
         <w:numPr>
           <w:ilvl w:val="0"/>
-          <w:numId w:val="5"/>
+          <w:numId w:val="11"/>
         </w:numPr>
         <w:ind w:left="720" w:hanging="360"/>
         <w:rPr>
@@ -922,7 +936,7 @@
       <w:pPr>
         <w:numPr>
           <w:ilvl w:val="0"/>
-          <w:numId w:val="5"/>
+          <w:numId w:val="11"/>
         </w:numPr>
         <w:ind w:left="720" w:hanging="360"/>
         <w:rPr>
@@ -948,7 +962,7 @@
       <w:pPr>
         <w:numPr>
           <w:ilvl w:val="0"/>
-          <w:numId w:val="5"/>
+          <w:numId w:val="11"/>
         </w:numPr>
         <w:ind w:left="720" w:hanging="360"/>
         <w:rPr>
@@ -971,7 +985,7 @@
       <w:pPr>
         <w:numPr>
           <w:ilvl w:val="0"/>
-          <w:numId w:val="5"/>
+          <w:numId w:val="11"/>
         </w:numPr>
         <w:ind w:left="720" w:hanging="360"/>
         <w:rPr>
@@ -992,7 +1006,7 @@
       <w:pPr>
         <w:numPr>
           <w:ilvl w:val="0"/>
-          <w:numId w:val="5"/>
+          <w:numId w:val="11"/>
         </w:numPr>
         <w:ind w:left="720" w:hanging="360"/>
         <w:rPr>
@@ -1025,8 +1039,8 @@
         <w:pStyle w:val="Heading3"/>
         <w:rPr/>
       </w:pPr>
-      <w:bookmarkStart w:colFirst="0" w:colLast="0" w:name="_kzp5z5bujjvv" w:id="9"/>
-      <w:bookmarkEnd w:id="9"/>
+      <w:bookmarkStart w:colFirst="0" w:colLast="0" w:name="_kzp5z5bujjvv" w:id="10"/>
+      <w:bookmarkEnd w:id="10"/>
       <w:r>
         <w:br w:type="page"/>
       </w:r>
@@ -1041,8 +1055,8 @@
         <w:pStyle w:val="Heading3"/>
         <w:rPr/>
       </w:pPr>
-      <w:bookmarkStart w:colFirst="0" w:colLast="0" w:name="_l7316tumnp1" w:id="10"/>
-      <w:bookmarkEnd w:id="10"/>
+      <w:bookmarkStart w:colFirst="0" w:colLast="0" w:name="_l7316tumnp1" w:id="11"/>
+      <w:bookmarkEnd w:id="11"/>
       <w:r>
         <w:rPr>
           <w:rtl w:val="0"/>
@@ -1083,7 +1097,7 @@
       <w:pPr>
         <w:numPr>
           <w:ilvl w:val="0"/>
-          <w:numId w:val="2"/>
+          <w:numId w:val="1"/>
         </w:numPr>
         <w:ind w:left="720" w:hanging="360"/>
         <w:rPr>
@@ -1104,7 +1118,7 @@
       <w:pPr>
         <w:numPr>
           <w:ilvl w:val="0"/>
-          <w:numId w:val="2"/>
+          <w:numId w:val="1"/>
         </w:numPr>
         <w:ind w:left="720" w:hanging="360"/>
         <w:rPr>
@@ -1125,7 +1139,7 @@
       <w:pPr>
         <w:numPr>
           <w:ilvl w:val="0"/>
-          <w:numId w:val="2"/>
+          <w:numId w:val="1"/>
         </w:numPr>
         <w:ind w:left="720" w:hanging="360"/>
         <w:rPr>
@@ -1146,7 +1160,7 @@
       <w:pPr>
         <w:numPr>
           <w:ilvl w:val="0"/>
-          <w:numId w:val="2"/>
+          <w:numId w:val="1"/>
         </w:numPr>
         <w:ind w:left="720" w:hanging="360"/>
         <w:rPr>
@@ -1167,7 +1181,7 @@
       <w:pPr>
         <w:numPr>
           <w:ilvl w:val="0"/>
-          <w:numId w:val="2"/>
+          <w:numId w:val="1"/>
         </w:numPr>
         <w:ind w:left="720" w:hanging="360"/>
         <w:rPr>
@@ -1188,7 +1202,7 @@
       <w:pPr>
         <w:numPr>
           <w:ilvl w:val="0"/>
-          <w:numId w:val="2"/>
+          <w:numId w:val="1"/>
         </w:numPr>
         <w:ind w:left="720" w:hanging="360"/>
         <w:rPr>
@@ -1209,7 +1223,7 @@
       <w:pPr>
         <w:numPr>
           <w:ilvl w:val="0"/>
-          <w:numId w:val="2"/>
+          <w:numId w:val="1"/>
         </w:numPr>
         <w:ind w:left="720" w:hanging="360"/>
         <w:rPr>
@@ -1231,8 +1245,8 @@
         <w:pStyle w:val="Heading3"/>
         <w:rPr/>
       </w:pPr>
-      <w:bookmarkStart w:colFirst="0" w:colLast="0" w:name="_b4hbw7jt94l3" w:id="11"/>
-      <w:bookmarkEnd w:id="11"/>
+      <w:bookmarkStart w:colFirst="0" w:colLast="0" w:name="_b4hbw7jt94l3" w:id="12"/>
+      <w:bookmarkEnd w:id="12"/>
       <w:r>
         <w:rPr>
           <w:rtl w:val="0"/>
@@ -1290,7 +1304,7 @@
       <w:pPr>
         <w:numPr>
           <w:ilvl w:val="0"/>
-          <w:numId w:val="10"/>
+          <w:numId w:val="7"/>
         </w:numPr>
         <w:ind w:left="720" w:hanging="360"/>
         <w:rPr>
@@ -1311,7 +1325,7 @@
       <w:pPr>
         <w:numPr>
           <w:ilvl w:val="0"/>
-          <w:numId w:val="10"/>
+          <w:numId w:val="7"/>
         </w:numPr>
         <w:ind w:left="720" w:hanging="360"/>
         <w:rPr>
@@ -1332,7 +1346,7 @@
       <w:pPr>
         <w:numPr>
           <w:ilvl w:val="0"/>
-          <w:numId w:val="10"/>
+          <w:numId w:val="7"/>
         </w:numPr>
         <w:ind w:left="720" w:hanging="360"/>
         <w:rPr>
@@ -1353,7 +1367,7 @@
       <w:pPr>
         <w:numPr>
           <w:ilvl w:val="0"/>
-          <w:numId w:val="10"/>
+          <w:numId w:val="7"/>
         </w:numPr>
         <w:ind w:left="720" w:hanging="360"/>
         <w:rPr>
@@ -1374,7 +1388,7 @@
       <w:pPr>
         <w:numPr>
           <w:ilvl w:val="0"/>
-          <w:numId w:val="10"/>
+          <w:numId w:val="7"/>
         </w:numPr>
         <w:ind w:left="720" w:hanging="360"/>
         <w:rPr>
@@ -1426,7 +1440,7 @@
       <w:pPr>
         <w:numPr>
           <w:ilvl w:val="0"/>
-          <w:numId w:val="6"/>
+          <w:numId w:val="3"/>
         </w:numPr>
         <w:ind w:left="720" w:hanging="360"/>
         <w:rPr>
@@ -1447,7 +1461,7 @@
       <w:pPr>
         <w:numPr>
           <w:ilvl w:val="0"/>
-          <w:numId w:val="6"/>
+          <w:numId w:val="3"/>
         </w:numPr>
         <w:ind w:left="720" w:hanging="360"/>
         <w:rPr>
@@ -1468,7 +1482,7 @@
       <w:pPr>
         <w:numPr>
           <w:ilvl w:val="0"/>
-          <w:numId w:val="6"/>
+          <w:numId w:val="3"/>
         </w:numPr>
         <w:ind w:left="720" w:hanging="360"/>
         <w:rPr>
@@ -1489,7 +1503,7 @@
       <w:pPr>
         <w:numPr>
           <w:ilvl w:val="0"/>
-          <w:numId w:val="6"/>
+          <w:numId w:val="3"/>
         </w:numPr>
         <w:ind w:left="720" w:hanging="360"/>
         <w:rPr>
@@ -1510,7 +1524,7 @@
       <w:pPr>
         <w:numPr>
           <w:ilvl w:val="0"/>
-          <w:numId w:val="6"/>
+          <w:numId w:val="3"/>
         </w:numPr>
         <w:ind w:left="720" w:hanging="360"/>
         <w:rPr>
@@ -1531,7 +1545,7 @@
       <w:pPr>
         <w:numPr>
           <w:ilvl w:val="0"/>
-          <w:numId w:val="6"/>
+          <w:numId w:val="3"/>
         </w:numPr>
         <w:ind w:left="720" w:hanging="360"/>
         <w:rPr>
@@ -1576,8 +1590,8 @@
         <w:pStyle w:val="Heading2"/>
         <w:rPr/>
       </w:pPr>
-      <w:bookmarkStart w:colFirst="0" w:colLast="0" w:name="_an4lze44olo8" w:id="12"/>
-      <w:bookmarkEnd w:id="12"/>
+      <w:bookmarkStart w:colFirst="0" w:colLast="0" w:name="_an4lze44olo8" w:id="13"/>
+      <w:bookmarkEnd w:id="13"/>
       <w:r>
         <w:rPr>
           <w:rtl w:val="0"/>
@@ -1590,8 +1604,8 @@
         <w:pStyle w:val="Heading3"/>
         <w:rPr/>
       </w:pPr>
-      <w:bookmarkStart w:colFirst="0" w:colLast="0" w:name="_hezvr59q9ouc" w:id="13"/>
-      <w:bookmarkEnd w:id="13"/>
+      <w:bookmarkStart w:colFirst="0" w:colLast="0" w:name="_hezvr59q9ouc" w:id="14"/>
+      <w:bookmarkEnd w:id="14"/>
       <w:r>
         <w:rPr>
           <w:rtl w:val="0"/>
@@ -1603,7 +1617,7 @@
       <w:pPr>
         <w:numPr>
           <w:ilvl w:val="0"/>
-          <w:numId w:val="9"/>
+          <w:numId w:val="15"/>
         </w:numPr>
         <w:ind w:left="720" w:hanging="360"/>
         <w:rPr>
@@ -1624,7 +1638,7 @@
       <w:pPr>
         <w:numPr>
           <w:ilvl w:val="0"/>
-          <w:numId w:val="9"/>
+          <w:numId w:val="15"/>
         </w:numPr>
         <w:ind w:left="720" w:hanging="360"/>
         <w:rPr>
@@ -1645,7 +1659,7 @@
       <w:pPr>
         <w:numPr>
           <w:ilvl w:val="0"/>
-          <w:numId w:val="9"/>
+          <w:numId w:val="15"/>
         </w:numPr>
         <w:ind w:left="720" w:hanging="360"/>
         <w:rPr>
@@ -1667,8 +1681,8 @@
         <w:pStyle w:val="Heading3"/>
         <w:rPr/>
       </w:pPr>
-      <w:bookmarkStart w:colFirst="0" w:colLast="0" w:name="_y4lq88ak4ufw" w:id="14"/>
-      <w:bookmarkEnd w:id="14"/>
+      <w:bookmarkStart w:colFirst="0" w:colLast="0" w:name="_y4lq88ak4ufw" w:id="15"/>
+      <w:bookmarkEnd w:id="15"/>
       <w:r>
         <w:rPr>
           <w:rtl w:val="0"/>
@@ -1680,7 +1694,7 @@
       <w:pPr>
         <w:numPr>
           <w:ilvl w:val="0"/>
-          <w:numId w:val="8"/>
+          <w:numId w:val="5"/>
         </w:numPr>
         <w:ind w:left="720" w:hanging="360"/>
         <w:rPr>
@@ -1702,8 +1716,8 @@
         <w:pStyle w:val="Heading3"/>
         <w:rPr/>
       </w:pPr>
-      <w:bookmarkStart w:colFirst="0" w:colLast="0" w:name="_p7rsfmcj7tkl" w:id="15"/>
-      <w:bookmarkEnd w:id="15"/>
+      <w:bookmarkStart w:colFirst="0" w:colLast="0" w:name="_p7rsfmcj7tkl" w:id="16"/>
+      <w:bookmarkEnd w:id="16"/>
       <w:r>
         <w:rPr>
           <w:rtl w:val="0"/>
@@ -1715,7 +1729,7 @@
       <w:pPr>
         <w:numPr>
           <w:ilvl w:val="0"/>
-          <w:numId w:val="7"/>
+          <w:numId w:val="4"/>
         </w:numPr>
         <w:ind w:left="720" w:hanging="360"/>
         <w:rPr>
@@ -1741,7 +1755,7 @@
       <w:pPr>
         <w:numPr>
           <w:ilvl w:val="0"/>
-          <w:numId w:val="7"/>
+          <w:numId w:val="4"/>
         </w:numPr>
         <w:ind w:left="720" w:hanging="360"/>
         <w:rPr>
@@ -1767,7 +1781,7 @@
       <w:pPr>
         <w:numPr>
           <w:ilvl w:val="0"/>
-          <w:numId w:val="7"/>
+          <w:numId w:val="4"/>
         </w:numPr>
         <w:ind w:left="720" w:hanging="360"/>
         <w:rPr>
@@ -1794,7 +1808,7 @@
       <w:pPr>
         <w:numPr>
           <w:ilvl w:val="0"/>
-          <w:numId w:val="7"/>
+          <w:numId w:val="4"/>
         </w:numPr>
         <w:ind w:left="720" w:hanging="360"/>
         <w:rPr>
@@ -1819,7 +1833,7 @@
       <w:pPr>
         <w:numPr>
           <w:ilvl w:val="0"/>
-          <w:numId w:val="7"/>
+          <w:numId w:val="4"/>
         </w:numPr>
         <w:ind w:left="720" w:hanging="360"/>
         <w:rPr>
@@ -1845,7 +1859,7 @@
       <w:pPr>
         <w:numPr>
           <w:ilvl w:val="0"/>
-          <w:numId w:val="7"/>
+          <w:numId w:val="4"/>
         </w:numPr>
         <w:ind w:left="720" w:hanging="360"/>
         <w:rPr>
@@ -1908,12 +1922,12 @@
           <wp:inline distB="114300" distT="114300" distL="114300" distR="114300">
             <wp:extent cx="4271963" cy="3450431"/>
             <wp:effectExtent b="0" l="0" r="0" t="0"/>
-            <wp:docPr id="1" name="image2.png"/>
+            <wp:docPr id="1" name="image13.png"/>
             <a:graphic>
               <a:graphicData uri="http://schemas.openxmlformats.org/drawingml/2006/picture">
                 <pic:pic>
                   <pic:nvPicPr>
-                    <pic:cNvPr id="0" name="image2.png"/>
+                    <pic:cNvPr id="0" name="image13.png"/>
                     <pic:cNvPicPr preferRelativeResize="0"/>
                   </pic:nvPicPr>
                   <pic:blipFill>
@@ -1961,8 +1975,8 @@
         <w:pStyle w:val="Heading2"/>
         <w:rPr/>
       </w:pPr>
-      <w:bookmarkStart w:colFirst="0" w:colLast="0" w:name="_sb186fpxxn2m" w:id="16"/>
-      <w:bookmarkEnd w:id="16"/>
+      <w:bookmarkStart w:colFirst="0" w:colLast="0" w:name="_sb186fpxxn2m" w:id="17"/>
+      <w:bookmarkEnd w:id="17"/>
       <w:r>
         <w:rPr>
           <w:rtl w:val="0"/>
@@ -1975,8 +1989,8 @@
         <w:pStyle w:val="Heading3"/>
         <w:rPr/>
       </w:pPr>
-      <w:bookmarkStart w:colFirst="0" w:colLast="0" w:name="_an00xqey8ncf" w:id="17"/>
-      <w:bookmarkEnd w:id="17"/>
+      <w:bookmarkStart w:colFirst="0" w:colLast="0" w:name="_an00xqey8ncf" w:id="18"/>
+      <w:bookmarkEnd w:id="18"/>
       <w:r>
         <w:rPr>
           <w:rtl w:val="0"/>
@@ -1988,7 +2002,7 @@
       <w:pPr>
         <w:numPr>
           <w:ilvl w:val="0"/>
-          <w:numId w:val="3"/>
+          <w:numId w:val="2"/>
         </w:numPr>
         <w:ind w:left="720" w:hanging="360"/>
         <w:rPr>
@@ -2010,7 +2024,7 @@
       <w:pPr>
         <w:numPr>
           <w:ilvl w:val="0"/>
-          <w:numId w:val="3"/>
+          <w:numId w:val="2"/>
         </w:numPr>
         <w:ind w:left="720" w:hanging="360"/>
         <w:rPr>
@@ -2032,7 +2046,7 @@
       <w:pPr>
         <w:numPr>
           <w:ilvl w:val="0"/>
-          <w:numId w:val="3"/>
+          <w:numId w:val="2"/>
         </w:numPr>
         <w:ind w:left="720" w:hanging="360"/>
         <w:rPr>
@@ -2054,7 +2068,7 @@
       <w:pPr>
         <w:numPr>
           <w:ilvl w:val="0"/>
-          <w:numId w:val="3"/>
+          <w:numId w:val="2"/>
         </w:numPr>
         <w:ind w:left="720" w:hanging="360"/>
         <w:rPr>
@@ -2082,8 +2096,8 @@
         <w:pStyle w:val="Heading3"/>
         <w:rPr/>
       </w:pPr>
-      <w:bookmarkStart w:colFirst="0" w:colLast="0" w:name="_uoohzn2aeybd" w:id="18"/>
-      <w:bookmarkEnd w:id="18"/>
+      <w:bookmarkStart w:colFirst="0" w:colLast="0" w:name="_uoohzn2aeybd" w:id="19"/>
+      <w:bookmarkEnd w:id="19"/>
       <w:r>
         <w:rPr>
           <w:rtl w:val="0"/>
@@ -2095,7 +2109,7 @@
       <w:pPr>
         <w:numPr>
           <w:ilvl w:val="0"/>
-          <w:numId w:val="11"/>
+          <w:numId w:val="17"/>
         </w:numPr>
         <w:ind w:left="720" w:hanging="360"/>
         <w:rPr>
@@ -2140,7 +2154,7 @@
       <w:pPr>
         <w:numPr>
           <w:ilvl w:val="0"/>
-          <w:numId w:val="11"/>
+          <w:numId w:val="17"/>
         </w:numPr>
         <w:ind w:left="720" w:hanging="360"/>
         <w:rPr>
@@ -2176,7 +2190,7 @@
       <w:pPr>
         <w:numPr>
           <w:ilvl w:val="0"/>
-          <w:numId w:val="11"/>
+          <w:numId w:val="17"/>
         </w:numPr>
         <w:ind w:left="720" w:hanging="360"/>
         <w:rPr>
@@ -2213,7 +2227,7 @@
       <w:pPr>
         <w:numPr>
           <w:ilvl w:val="0"/>
-          <w:numId w:val="11"/>
+          <w:numId w:val="17"/>
         </w:numPr>
         <w:ind w:left="720" w:hanging="360"/>
         <w:rPr>
@@ -2248,7 +2262,7 @@
       <w:pPr>
         <w:numPr>
           <w:ilvl w:val="0"/>
-          <w:numId w:val="11"/>
+          <w:numId w:val="17"/>
         </w:numPr>
         <w:ind w:left="720" w:hanging="360"/>
         <w:rPr>
@@ -2284,7 +2298,7 @@
       <w:pPr>
         <w:numPr>
           <w:ilvl w:val="0"/>
-          <w:numId w:val="11"/>
+          <w:numId w:val="17"/>
         </w:numPr>
         <w:ind w:left="720" w:hanging="360"/>
         <w:rPr>
@@ -2321,7 +2335,7 @@
       <w:pPr>
         <w:numPr>
           <w:ilvl w:val="0"/>
-          <w:numId w:val="11"/>
+          <w:numId w:val="17"/>
         </w:numPr>
         <w:ind w:left="720" w:hanging="360"/>
         <w:rPr>
@@ -2370,12 +2384,12 @@
           <wp:inline distB="114300" distT="114300" distL="114300" distR="114300">
             <wp:extent cx="5672138" cy="1808903"/>
             <wp:effectExtent b="0" l="0" r="0" t="0"/>
-            <wp:docPr id="5" name="image4.png"/>
+            <wp:docPr id="6" name="image5.png"/>
             <a:graphic>
               <a:graphicData uri="http://schemas.openxmlformats.org/drawingml/2006/picture">
                 <pic:pic>
                   <pic:nvPicPr>
-                    <pic:cNvPr id="0" name="image4.png"/>
+                    <pic:cNvPr id="0" name="image5.png"/>
                     <pic:cNvPicPr preferRelativeResize="0"/>
                   </pic:nvPicPr>
                   <pic:blipFill>
@@ -2417,12 +2431,12 @@
             <wp:extent cx="5686425" cy="3100388"/>
             <wp:effectExtent b="0" l="0" r="0" t="0"/>
             <wp:wrapSquare wrapText="bothSides" distB="114300" distT="114300" distL="114300" distR="114300"/>
-            <wp:docPr id="2" name="image1.png"/>
+            <wp:docPr id="2" name="image8.png"/>
             <a:graphic>
               <a:graphicData uri="http://schemas.openxmlformats.org/drawingml/2006/picture">
                 <pic:pic>
                   <pic:nvPicPr>
-                    <pic:cNvPr id="0" name="image1.png"/>
+                    <pic:cNvPr id="0" name="image8.png"/>
                     <pic:cNvPicPr preferRelativeResize="0"/>
                   </pic:nvPicPr>
                   <pic:blipFill>
@@ -2469,8 +2483,8 @@
         <w:pStyle w:val="Heading2"/>
         <w:rPr/>
       </w:pPr>
-      <w:bookmarkStart w:colFirst="0" w:colLast="0" w:name="_s5g8lmmyrwbc" w:id="19"/>
-      <w:bookmarkEnd w:id="19"/>
+      <w:bookmarkStart w:colFirst="0" w:colLast="0" w:name="_s5g8lmmyrwbc" w:id="20"/>
+      <w:bookmarkEnd w:id="20"/>
       <w:r>
         <w:rPr>
           <w:rtl w:val="0"/>
@@ -2483,8 +2497,8 @@
         <w:pStyle w:val="Heading3"/>
         <w:rPr/>
       </w:pPr>
-      <w:bookmarkStart w:colFirst="0" w:colLast="0" w:name="_xtckkqkrz8zk" w:id="20"/>
-      <w:bookmarkEnd w:id="20"/>
+      <w:bookmarkStart w:colFirst="0" w:colLast="0" w:name="_xtckkqkrz8zk" w:id="21"/>
+      <w:bookmarkEnd w:id="21"/>
       <w:r>
         <w:rPr>
           <w:rtl w:val="0"/>
@@ -2504,12 +2518,12 @@
             <wp:extent cx="5943600" cy="6929438"/>
             <wp:effectExtent b="0" l="0" r="0" t="0"/>
             <wp:wrapSquare wrapText="bothSides" distB="114300" distT="114300" distL="114300" distR="114300"/>
-            <wp:docPr id="7" name="image6.png"/>
+            <wp:docPr id="8" name="image7.png"/>
             <a:graphic>
               <a:graphicData uri="http://schemas.openxmlformats.org/drawingml/2006/picture">
                 <pic:pic>
                   <pic:nvPicPr>
-                    <pic:cNvPr id="0" name="image6.png"/>
+                    <pic:cNvPr id="0" name="image7.png"/>
                     <pic:cNvPicPr preferRelativeResize="0"/>
                   </pic:nvPicPr>
                   <pic:blipFill>
@@ -2589,12 +2603,12 @@
             <wp:extent cx="5581650" cy="3967163"/>
             <wp:effectExtent b="0" l="0" r="0" t="0"/>
             <wp:wrapSquare wrapText="bothSides" distB="114300" distT="114300" distL="114300" distR="114300"/>
-            <wp:docPr id="3" name="image9.png"/>
+            <wp:docPr id="4" name="image3.png"/>
             <a:graphic>
               <a:graphicData uri="http://schemas.openxmlformats.org/drawingml/2006/picture">
                 <pic:pic>
                   <pic:nvPicPr>
-                    <pic:cNvPr id="0" name="image9.png"/>
+                    <pic:cNvPr id="0" name="image3.png"/>
                     <pic:cNvPicPr preferRelativeResize="0"/>
                   </pic:nvPicPr>
                   <pic:blipFill>
@@ -2631,12 +2645,12 @@
             <wp:extent cx="5943600" cy="3937000"/>
             <wp:effectExtent b="0" l="0" r="0" t="0"/>
             <wp:wrapSquare wrapText="bothSides" distB="114300" distT="114300" distL="114300" distR="114300"/>
-            <wp:docPr id="6" name="image10.png"/>
+            <wp:docPr id="7" name="image9.png"/>
             <a:graphic>
               <a:graphicData uri="http://schemas.openxmlformats.org/drawingml/2006/picture">
                 <pic:pic>
                   <pic:nvPicPr>
-                    <pic:cNvPr id="0" name="image10.png"/>
+                    <pic:cNvPr id="0" name="image9.png"/>
                     <pic:cNvPicPr preferRelativeResize="0"/>
                   </pic:nvPicPr>
                   <pic:blipFill>
@@ -2666,8 +2680,8 @@
         <w:pStyle w:val="Heading3"/>
         <w:rPr/>
       </w:pPr>
-      <w:bookmarkStart w:colFirst="0" w:colLast="0" w:name="_oc6zjzjnkpf4" w:id="21"/>
-      <w:bookmarkEnd w:id="21"/>
+      <w:bookmarkStart w:colFirst="0" w:colLast="0" w:name="_oc6zjzjnkpf4" w:id="22"/>
+      <w:bookmarkEnd w:id="22"/>
       <w:r>
         <w:rPr>
           <w:rtl w:val="0"/>
@@ -2763,12 +2777,12 @@
           <wp:inline distB="114300" distT="114300" distL="114300" distR="114300">
             <wp:extent cx="5772150" cy="1009650"/>
             <wp:effectExtent b="0" l="0" r="0" t="0"/>
-            <wp:docPr id="9" name="image7.png"/>
+            <wp:docPr id="10" name="image10.png"/>
             <a:graphic>
               <a:graphicData uri="http://schemas.openxmlformats.org/drawingml/2006/picture">
                 <pic:pic>
                   <pic:nvPicPr>
-                    <pic:cNvPr id="0" name="image7.png"/>
+                    <pic:cNvPr id="0" name="image10.png"/>
                     <pic:cNvPicPr preferRelativeResize="0"/>
                   </pic:nvPicPr>
                   <pic:blipFill>
@@ -2804,8 +2818,8 @@
         <w:spacing w:before="240" w:lineRule="auto"/>
         <w:rPr/>
       </w:pPr>
-      <w:bookmarkStart w:colFirst="0" w:colLast="0" w:name="_pgacgrxnyia4" w:id="22"/>
-      <w:bookmarkEnd w:id="22"/>
+      <w:bookmarkStart w:colFirst="0" w:colLast="0" w:name="_pgacgrxnyia4" w:id="23"/>
+      <w:bookmarkEnd w:id="23"/>
       <w:r>
         <w:rPr>
           <w:rtl w:val="0"/>
@@ -2824,8 +2838,8 @@
           <w:szCs w:val="46"/>
         </w:rPr>
       </w:pPr>
-      <w:bookmarkStart w:colFirst="0" w:colLast="0" w:name="_rwxki3v11kfa" w:id="23"/>
-      <w:bookmarkEnd w:id="23"/>
+      <w:bookmarkStart w:colFirst="0" w:colLast="0" w:name="_rwxki3v11kfa" w:id="24"/>
+      <w:bookmarkEnd w:id="24"/>
       <w:r>
         <w:rPr>
           <w:b w:val="1"/>
@@ -2844,8 +2858,8 @@
         <w:jc w:val="both"/>
         <w:rPr/>
       </w:pPr>
-      <w:bookmarkStart w:colFirst="0" w:colLast="0" w:name="_oqz2gn6ntc1x" w:id="24"/>
-      <w:bookmarkEnd w:id="24"/>
+      <w:bookmarkStart w:colFirst="0" w:colLast="0" w:name="_oqz2gn6ntc1x" w:id="25"/>
+      <w:bookmarkEnd w:id="25"/>
       <w:r>
         <w:rPr>
           <w:rtl w:val="0"/>
@@ -2858,8 +2872,8 @@
         <w:pStyle w:val="Heading4"/>
         <w:rPr/>
       </w:pPr>
-      <w:bookmarkStart w:colFirst="0" w:colLast="0" w:name="_7600oyr1mym" w:id="25"/>
-      <w:bookmarkEnd w:id="25"/>
+      <w:bookmarkStart w:colFirst="0" w:colLast="0" w:name="_7600oyr1mym" w:id="26"/>
+      <w:bookmarkEnd w:id="26"/>
       <w:r>
         <w:rPr>
           <w:rtl w:val="0"/>
@@ -2903,8 +2917,8 @@
           <w:szCs w:val="46"/>
         </w:rPr>
       </w:pPr>
-      <w:bookmarkStart w:colFirst="0" w:colLast="0" w:name="_43k3i4bh9fkq" w:id="26"/>
-      <w:bookmarkEnd w:id="26"/>
+      <w:bookmarkStart w:colFirst="0" w:colLast="0" w:name="_43k3i4bh9fkq" w:id="27"/>
+      <w:bookmarkEnd w:id="27"/>
       <w:r>
         <w:rPr>
           <w:b w:val="1"/>
@@ -2953,12 +2967,12 @@
             <wp:extent cx="5586413" cy="6397343"/>
             <wp:effectExtent b="0" l="0" r="0" t="0"/>
             <wp:wrapSquare wrapText="bothSides" distB="114300" distT="114300" distL="114300" distR="114300"/>
-            <wp:docPr id="10" name="image8.png"/>
+            <wp:docPr id="12" name="image12.png"/>
             <a:graphic>
               <a:graphicData uri="http://schemas.openxmlformats.org/drawingml/2006/picture">
                 <pic:pic>
                   <pic:nvPicPr>
-                    <pic:cNvPr id="0" name="image8.png"/>
+                    <pic:cNvPr id="0" name="image12.png"/>
                     <pic:cNvPicPr preferRelativeResize="0"/>
                   </pic:nvPicPr>
                   <pic:blipFill>
@@ -2993,12 +3007,12 @@
           <wp:inline distB="114300" distT="114300" distL="114300" distR="114300">
             <wp:extent cx="4743450" cy="7305675"/>
             <wp:effectExtent b="0" l="0" r="0" t="0"/>
-            <wp:docPr id="4" name="image5.png"/>
+            <wp:docPr id="5" name="image11.png"/>
             <a:graphic>
               <a:graphicData uri="http://schemas.openxmlformats.org/drawingml/2006/picture">
                 <pic:pic>
                   <pic:nvPicPr>
-                    <pic:cNvPr id="0" name="image5.png"/>
+                    <pic:cNvPr id="0" name="image11.png"/>
                     <pic:cNvPicPr preferRelativeResize="0"/>
                   </pic:nvPicPr>
                   <pic:blipFill>
@@ -3100,12 +3114,12 @@
             <wp:extent cx="4762500" cy="1704975"/>
             <wp:effectExtent b="0" l="0" r="0" t="0"/>
             <wp:wrapSquare wrapText="bothSides" distB="114300" distT="114300" distL="114300" distR="114300"/>
-            <wp:docPr id="8" name="image3.png"/>
+            <wp:docPr id="9" name="image6.png"/>
             <a:graphic>
               <a:graphicData uri="http://schemas.openxmlformats.org/drawingml/2006/picture">
                 <pic:pic>
                   <pic:nvPicPr>
-                    <pic:cNvPr id="0" name="image3.png"/>
+                    <pic:cNvPr id="0" name="image6.png"/>
                     <pic:cNvPicPr preferRelativeResize="0"/>
                   </pic:nvPicPr>
                   <pic:blipFill>
@@ -3232,8 +3246,8 @@
           <w:szCs w:val="46"/>
         </w:rPr>
       </w:pPr>
-      <w:bookmarkStart w:colFirst="0" w:colLast="0" w:name="_54x5mr8a7e3" w:id="27"/>
-      <w:bookmarkEnd w:id="27"/>
+      <w:bookmarkStart w:colFirst="0" w:colLast="0" w:name="_54x5mr8a7e3" w:id="28"/>
+      <w:bookmarkEnd w:id="28"/>
       <w:r>
         <w:rPr>
           <w:b w:val="1"/>
@@ -3285,8 +3299,8 @@
         <w:pStyle w:val="Heading2"/>
         <w:rPr/>
       </w:pPr>
-      <w:bookmarkStart w:colFirst="0" w:colLast="0" w:name="_yf72j328gyjs" w:id="28"/>
-      <w:bookmarkEnd w:id="28"/>
+      <w:bookmarkStart w:colFirst="0" w:colLast="0" w:name="_yf72j328gyjs" w:id="29"/>
+      <w:bookmarkEnd w:id="29"/>
       <w:r>
         <w:rPr>
           <w:rtl w:val="0"/>
@@ -3299,8 +3313,8 @@
         <w:pStyle w:val="Heading3"/>
         <w:rPr/>
       </w:pPr>
-      <w:bookmarkStart w:colFirst="0" w:colLast="0" w:name="_rj48eixexp47" w:id="29"/>
-      <w:bookmarkEnd w:id="29"/>
+      <w:bookmarkStart w:colFirst="0" w:colLast="0" w:name="_rj48eixexp47" w:id="30"/>
+      <w:bookmarkEnd w:id="30"/>
       <w:r>
         <w:rPr>
           <w:rtl w:val="0"/>
@@ -3312,7 +3326,7 @@
       <w:pPr>
         <w:numPr>
           <w:ilvl w:val="0"/>
-          <w:numId w:val="3"/>
+          <w:numId w:val="2"/>
         </w:numPr>
         <w:ind w:left="720" w:hanging="360"/>
         <w:rPr>
@@ -3333,7 +3347,7 @@
       <w:pPr>
         <w:numPr>
           <w:ilvl w:val="0"/>
-          <w:numId w:val="3"/>
+          <w:numId w:val="2"/>
         </w:numPr>
         <w:ind w:left="720" w:hanging="360"/>
         <w:rPr>
@@ -3354,7 +3368,7 @@
       <w:pPr>
         <w:numPr>
           <w:ilvl w:val="0"/>
-          <w:numId w:val="3"/>
+          <w:numId w:val="2"/>
         </w:numPr>
         <w:ind w:left="720" w:hanging="360"/>
         <w:rPr>
@@ -3375,7 +3389,7 @@
       <w:pPr>
         <w:numPr>
           <w:ilvl w:val="0"/>
-          <w:numId w:val="3"/>
+          <w:numId w:val="2"/>
         </w:numPr>
         <w:ind w:left="720" w:hanging="360"/>
         <w:rPr>
@@ -3402,8 +3416,8 @@
         <w:pStyle w:val="Heading3"/>
         <w:rPr/>
       </w:pPr>
-      <w:bookmarkStart w:colFirst="0" w:colLast="0" w:name="_tzpkloqon8es" w:id="30"/>
-      <w:bookmarkEnd w:id="30"/>
+      <w:bookmarkStart w:colFirst="0" w:colLast="0" w:name="_tzpkloqon8es" w:id="31"/>
+      <w:bookmarkEnd w:id="31"/>
       <w:r>
         <w:rPr>
           <w:rtl w:val="0"/>
@@ -3415,7 +3429,7 @@
       <w:pPr>
         <w:numPr>
           <w:ilvl w:val="0"/>
-          <w:numId w:val="11"/>
+          <w:numId w:val="17"/>
         </w:numPr>
         <w:ind w:left="720" w:hanging="360"/>
         <w:rPr>
@@ -3439,32 +3453,810 @@
       </w:r>
       <w:r>
         <w:rPr>
+          <w:color w:val="b6d7a8"/>
+          <w:sz w:val="20"/>
+          <w:szCs w:val="20"/>
+          <w:rtl w:val="0"/>
+        </w:rPr>
+        <w:t xml:space="preserve">IN PROGRESS (Need To Upload)  </w:t>
+      </w:r>
+    </w:p>
+    <w:p>
+      <w:pPr>
+        <w:numPr>
+          <w:ilvl w:val="0"/>
+          <w:numId w:val="17"/>
+        </w:numPr>
+        <w:ind w:left="720" w:hanging="360"/>
+        <w:rPr>
+          <w:sz w:val="20"/>
+          <w:szCs w:val="20"/>
+        </w:rPr>
+      </w:pPr>
+      <w:r>
+        <w:rPr>
+          <w:sz w:val="20"/>
+          <w:szCs w:val="20"/>
+          <w:rtl w:val="0"/>
+        </w:rPr>
+        <w:t xml:space="preserve">Risk analysis/Security</w:t>
+        <w:tab/>
+        <w:tab/>
+        <w:tab/>
+        <w:t xml:space="preserve">- Romi </w:t>
+        <w:tab/>
+        <w:tab/>
+      </w:r>
+      <w:r>
+        <w:rPr>
+          <w:color w:val="cc4125"/>
+          <w:sz w:val="20"/>
+          <w:szCs w:val="20"/>
+          <w:rtl w:val="0"/>
+        </w:rPr>
+        <w:t xml:space="preserve">RE-ASSIGNED</w:t>
+      </w:r>
+      <w:r>
+        <w:rPr>
+          <w:color w:val="cc4125"/>
+          <w:sz w:val="20"/>
+          <w:szCs w:val="20"/>
+          <w:rtl w:val="0"/>
+        </w:rPr>
+        <w:t xml:space="preserve">  (Very Behind Schedule)</w:t>
+      </w:r>
+    </w:p>
+    <w:p>
+      <w:pPr>
+        <w:numPr>
+          <w:ilvl w:val="0"/>
+          <w:numId w:val="17"/>
+        </w:numPr>
+        <w:ind w:left="720" w:hanging="360"/>
+        <w:rPr>
+          <w:sz w:val="20"/>
+          <w:szCs w:val="20"/>
+        </w:rPr>
+      </w:pPr>
+      <w:r>
+        <w:rPr>
+          <w:sz w:val="20"/>
+          <w:szCs w:val="20"/>
+          <w:rtl w:val="0"/>
+        </w:rPr>
+        <w:t xml:space="preserve">GUI Design</w:t>
+        <w:tab/>
+        <w:tab/>
+        <w:tab/>
+        <w:tab/>
+        <w:t xml:space="preserve">- Anthony</w:t>
+        <w:tab/>
+      </w:r>
+      <w:r>
+        <w:rPr>
+          <w:color w:val="38761d"/>
+          <w:sz w:val="20"/>
+          <w:szCs w:val="20"/>
+          <w:rtl w:val="0"/>
+        </w:rPr>
+        <w:t xml:space="preserve">COMPLETE</w:t>
+      </w:r>
+      <w:r>
+        <w:rPr>
+          <w:rtl w:val="0"/>
+        </w:rPr>
+      </w:r>
+    </w:p>
+    <w:p>
+      <w:pPr>
+        <w:numPr>
+          <w:ilvl w:val="0"/>
+          <w:numId w:val="17"/>
+        </w:numPr>
+        <w:ind w:left="720" w:hanging="360"/>
+        <w:rPr>
+          <w:sz w:val="20"/>
+          <w:szCs w:val="20"/>
+        </w:rPr>
+      </w:pPr>
+      <w:r>
+        <w:rPr>
+          <w:sz w:val="20"/>
+          <w:szCs w:val="20"/>
+          <w:rtl w:val="0"/>
+        </w:rPr>
+        <w:t xml:space="preserve">Class/Entity Relationship Diagram </w:t>
+        <w:tab/>
+        <w:t xml:space="preserve">- Anas</w:t>
+        <w:tab/>
+        <w:tab/>
+      </w:r>
+      <w:r>
+        <w:rPr>
+          <w:color w:val="38761d"/>
+          <w:sz w:val="20"/>
+          <w:szCs w:val="20"/>
+          <w:rtl w:val="0"/>
+        </w:rPr>
+        <w:t xml:space="preserve">COMPLETE</w:t>
+      </w:r>
+    </w:p>
+    <w:p>
+      <w:pPr>
+        <w:numPr>
+          <w:ilvl w:val="0"/>
+          <w:numId w:val="17"/>
+        </w:numPr>
+        <w:ind w:left="720" w:hanging="360"/>
+        <w:rPr>
+          <w:sz w:val="20"/>
+          <w:szCs w:val="20"/>
+        </w:rPr>
+      </w:pPr>
+      <w:r>
+        <w:rPr>
+          <w:sz w:val="20"/>
+          <w:szCs w:val="20"/>
+          <w:rtl w:val="0"/>
+        </w:rPr>
+        <w:t xml:space="preserve">Use Case Expansion </w:t>
+        <w:tab/>
+        <w:tab/>
+        <w:tab/>
+        <w:t xml:space="preserve">- Franco</w:t>
+        <w:tab/>
+      </w:r>
+      <w:r>
+        <w:rPr>
+          <w:color w:val="38761d"/>
+          <w:sz w:val="20"/>
+          <w:szCs w:val="20"/>
+          <w:rtl w:val="0"/>
+        </w:rPr>
+        <w:t xml:space="preserve">COMPLETE</w:t>
+      </w:r>
+    </w:p>
+    <w:p>
+      <w:pPr>
+        <w:numPr>
+          <w:ilvl w:val="0"/>
+          <w:numId w:val="17"/>
+        </w:numPr>
+        <w:ind w:left="720" w:hanging="360"/>
+        <w:rPr>
+          <w:sz w:val="20"/>
+          <w:szCs w:val="20"/>
+        </w:rPr>
+      </w:pPr>
+      <w:r>
+        <w:rPr>
+          <w:sz w:val="20"/>
+          <w:szCs w:val="20"/>
+          <w:rtl w:val="0"/>
+        </w:rPr>
+        <w:t xml:space="preserve">Database Class</w:t>
+      </w:r>
+      <w:r>
+        <w:rPr>
+          <w:sz w:val="20"/>
+          <w:szCs w:val="20"/>
+          <w:rtl w:val="0"/>
+        </w:rPr>
+        <w:t xml:space="preserve"> </w:t>
+        <w:tab/>
+        <w:tab/>
+        <w:tab/>
+        <w:t xml:space="preserve">- Pruthvi</w:t>
+        <w:tab/>
+      </w:r>
+      <w:r>
+        <w:rPr>
+          <w:color w:val="38761d"/>
+          <w:sz w:val="20"/>
+          <w:szCs w:val="20"/>
+          <w:rtl w:val="0"/>
+        </w:rPr>
+        <w:t xml:space="preserve">ON SCEDULE</w:t>
+      </w:r>
+    </w:p>
+    <w:p>
+      <w:pPr>
+        <w:numPr>
+          <w:ilvl w:val="0"/>
+          <w:numId w:val="17"/>
+        </w:numPr>
+        <w:ind w:left="720" w:hanging="360"/>
+        <w:rPr>
+          <w:sz w:val="20"/>
+          <w:szCs w:val="20"/>
+        </w:rPr>
+      </w:pPr>
+      <w:r>
+        <w:rPr>
+          <w:sz w:val="20"/>
+          <w:szCs w:val="20"/>
+          <w:rtl w:val="0"/>
+        </w:rPr>
+        <w:t xml:space="preserve">Terms &amp; Conditions </w:t>
+        <w:tab/>
+        <w:tab/>
+        <w:tab/>
+        <w:t xml:space="preserve">- Felipe</w:t>
+        <w:tab/>
+        <w:tab/>
+      </w:r>
+      <w:r>
+        <w:rPr>
           <w:color w:val="f1c232"/>
           <w:sz w:val="20"/>
           <w:szCs w:val="20"/>
           <w:rtl w:val="0"/>
         </w:rPr>
-        <w:t xml:space="preserve">IN PROGRESS (Behind Schedule)</w:t>
-      </w:r>
-      <w:r>
-        <w:rPr>
-          <w:sz w:val="20"/>
-          <w:szCs w:val="20"/>
-          <w:rtl w:val="0"/>
-        </w:rPr>
-        <w:t xml:space="preserve">   </w:t>
-      </w:r>
-    </w:p>
-    <w:p>
-      <w:pPr>
-        <w:numPr>
-          <w:ilvl w:val="0"/>
-          <w:numId w:val="11"/>
-        </w:numPr>
-        <w:ind w:left="720" w:hanging="360"/>
-        <w:rPr>
-          <w:sz w:val="20"/>
-          <w:szCs w:val="20"/>
+        <w:t xml:space="preserve">ASSIGNED (Need To Upload)</w:t>
+      </w:r>
+      <w:r>
+        <w:rPr>
+          <w:rtl w:val="0"/>
+        </w:rPr>
+      </w:r>
+    </w:p>
+    <w:p>
+      <w:pPr>
+        <w:pStyle w:val="Heading3"/>
+        <w:rPr/>
+      </w:pPr>
+      <w:bookmarkStart w:colFirst="0" w:colLast="0" w:name="_nlgf9mt2v1ol" w:id="32"/>
+      <w:bookmarkEnd w:id="32"/>
+      <w:r>
+        <w:rPr>
+          <w:rtl w:val="0"/>
+        </w:rPr>
+        <w:t xml:space="preserve">Work To Be Assigned</w:t>
+      </w:r>
+    </w:p>
+    <w:p>
+      <w:pPr>
+        <w:numPr>
+          <w:ilvl w:val="0"/>
+          <w:numId w:val="10"/>
+        </w:numPr>
+        <w:ind w:left="720" w:hanging="360"/>
+        <w:rPr>
+          <w:sz w:val="20"/>
+          <w:szCs w:val="20"/>
+          <w:u w:val="none"/>
+        </w:rPr>
+      </w:pPr>
+      <w:r>
+        <w:rPr>
+          <w:sz w:val="20"/>
+          <w:szCs w:val="20"/>
+          <w:rtl w:val="0"/>
+        </w:rPr>
+        <w:t xml:space="preserve">Notification</w:t>
+        <w:tab/>
+        <w:tab/>
+        <w:tab/>
+        <w:tab/>
+        <w:t xml:space="preserve">- Romi </w:t>
+        <w:tab/>
+        <w:t xml:space="preserve">    </w:t>
+        <w:tab/>
+      </w:r>
+      <w:r>
+        <w:rPr>
+          <w:color w:val="cc0000"/>
+          <w:sz w:val="20"/>
+          <w:szCs w:val="20"/>
+          <w:rtl w:val="0"/>
+        </w:rPr>
+        <w:t xml:space="preserve">ASSIGNED</w:t>
+      </w:r>
+      <w:r>
+        <w:rPr>
+          <w:rtl w:val="0"/>
+        </w:rPr>
+      </w:r>
+    </w:p>
+    <w:p>
+      <w:pPr>
+        <w:numPr>
+          <w:ilvl w:val="0"/>
+          <w:numId w:val="10"/>
+        </w:numPr>
+        <w:ind w:left="720" w:hanging="360"/>
+        <w:rPr>
+          <w:sz w:val="20"/>
+          <w:szCs w:val="20"/>
+          <w:u w:val="none"/>
+        </w:rPr>
+      </w:pPr>
+      <w:r>
+        <w:rPr>
+          <w:sz w:val="20"/>
+          <w:szCs w:val="20"/>
+          <w:rtl w:val="0"/>
+        </w:rPr>
+        <w:t xml:space="preserve">Work In Progress</w:t>
+        <w:tab/>
+        <w:tab/>
+        <w:tab/>
+        <w:t xml:space="preserve">- Camron</w:t>
+        <w:tab/>
+      </w:r>
+      <w:r>
+        <w:rPr>
+          <w:color w:val="cc0000"/>
+          <w:sz w:val="20"/>
+          <w:szCs w:val="20"/>
+          <w:rtl w:val="0"/>
+        </w:rPr>
+        <w:t xml:space="preserve">ASSIGNED</w:t>
+      </w:r>
+      <w:r>
+        <w:rPr>
+          <w:rtl w:val="0"/>
+        </w:rPr>
+      </w:r>
+    </w:p>
+    <w:p>
+      <w:pPr>
+        <w:numPr>
+          <w:ilvl w:val="0"/>
+          <w:numId w:val="10"/>
+        </w:numPr>
+        <w:ind w:left="720" w:hanging="360"/>
+        <w:rPr>
+          <w:sz w:val="20"/>
+          <w:szCs w:val="20"/>
+          <w:u w:val="none"/>
+        </w:rPr>
+      </w:pPr>
+      <w:r>
+        <w:rPr>
+          <w:sz w:val="20"/>
+          <w:szCs w:val="20"/>
+          <w:rtl w:val="0"/>
+        </w:rPr>
+        <w:t xml:space="preserve">GUI</w:t>
+        <w:tab/>
+        <w:tab/>
+        <w:tab/>
+        <w:tab/>
+        <w:tab/>
+        <w:t xml:space="preserve">- Anthony</w:t>
+        <w:tab/>
+      </w:r>
+      <w:r>
+        <w:rPr>
+          <w:color w:val="cc0000"/>
+          <w:sz w:val="20"/>
+          <w:szCs w:val="20"/>
+          <w:rtl w:val="0"/>
+        </w:rPr>
+        <w:t xml:space="preserve">ASSIGNED</w:t>
+      </w:r>
+      <w:r>
+        <w:rPr>
+          <w:rtl w:val="0"/>
+        </w:rPr>
+      </w:r>
+    </w:p>
+    <w:p>
+      <w:pPr>
+        <w:numPr>
+          <w:ilvl w:val="0"/>
+          <w:numId w:val="10"/>
+        </w:numPr>
+        <w:ind w:left="720" w:hanging="360"/>
+        <w:rPr>
+          <w:sz w:val="20"/>
+          <w:szCs w:val="20"/>
+          <w:u w:val="none"/>
+        </w:rPr>
+      </w:pPr>
+      <w:r>
+        <w:rPr>
+          <w:sz w:val="20"/>
+          <w:szCs w:val="20"/>
+          <w:rtl w:val="0"/>
+        </w:rPr>
+        <w:t xml:space="preserve">Control Timetable</w:t>
+      </w:r>
+      <w:r>
+        <w:rPr>
+          <w:sz w:val="20"/>
+          <w:szCs w:val="20"/>
+          <w:rtl w:val="0"/>
+        </w:rPr>
+        <w:tab/>
+        <w:tab/>
+        <w:tab/>
+        <w:t xml:space="preserve">- Anas</w:t>
+        <w:tab/>
+        <w:tab/>
+      </w:r>
+      <w:r>
+        <w:rPr>
+          <w:color w:val="cc0000"/>
+          <w:sz w:val="20"/>
+          <w:szCs w:val="20"/>
+          <w:rtl w:val="0"/>
+        </w:rPr>
+        <w:t xml:space="preserve">ASSIGNED</w:t>
+      </w:r>
+      <w:r>
+        <w:rPr>
+          <w:rtl w:val="0"/>
+        </w:rPr>
+      </w:r>
+    </w:p>
+    <w:p>
+      <w:pPr>
+        <w:numPr>
+          <w:ilvl w:val="0"/>
+          <w:numId w:val="10"/>
+        </w:numPr>
+        <w:ind w:left="720" w:hanging="360"/>
+        <w:rPr>
+          <w:sz w:val="20"/>
+          <w:szCs w:val="20"/>
+          <w:u w:val="none"/>
+        </w:rPr>
+      </w:pPr>
+      <w:r>
+        <w:rPr>
+          <w:sz w:val="20"/>
+          <w:szCs w:val="20"/>
+          <w:rtl w:val="0"/>
+        </w:rPr>
+        <w:t xml:space="preserve">Account</w:t>
+        <w:tab/>
+      </w:r>
+      <w:r>
+        <w:rPr>
+          <w:sz w:val="20"/>
+          <w:szCs w:val="20"/>
+          <w:rtl w:val="0"/>
+        </w:rPr>
+        <w:tab/>
+        <w:tab/>
+        <w:tab/>
+        <w:t xml:space="preserve">- Franco</w:t>
+        <w:tab/>
+      </w:r>
+      <w:r>
+        <w:rPr>
+          <w:color w:val="cc0000"/>
+          <w:sz w:val="20"/>
+          <w:szCs w:val="20"/>
+          <w:rtl w:val="0"/>
+        </w:rPr>
+        <w:t xml:space="preserve">ASSIGNED</w:t>
+      </w:r>
+      <w:r>
+        <w:rPr>
+          <w:rtl w:val="0"/>
+        </w:rPr>
+      </w:r>
+    </w:p>
+    <w:p>
+      <w:pPr>
+        <w:numPr>
+          <w:ilvl w:val="0"/>
+          <w:numId w:val="10"/>
+        </w:numPr>
+        <w:ind w:left="720" w:hanging="360"/>
+        <w:rPr>
+          <w:sz w:val="20"/>
+          <w:szCs w:val="20"/>
+          <w:u w:val="none"/>
+        </w:rPr>
+      </w:pPr>
+      <w:r>
+        <w:rPr>
+          <w:sz w:val="20"/>
+          <w:szCs w:val="20"/>
+          <w:rtl w:val="0"/>
+        </w:rPr>
+        <w:t xml:space="preserve">Database Class </w:t>
+        <w:tab/>
+        <w:tab/>
+        <w:tab/>
+        <w:t xml:space="preserve">- Pruthvi</w:t>
+        <w:tab/>
+      </w:r>
+      <w:r>
+        <w:rPr>
+          <w:color w:val="cc0000"/>
+          <w:sz w:val="20"/>
+          <w:szCs w:val="20"/>
+          <w:rtl w:val="0"/>
+        </w:rPr>
+        <w:t xml:space="preserve">ASSIGNED</w:t>
+      </w:r>
+      <w:r>
+        <w:rPr>
+          <w:rtl w:val="0"/>
+        </w:rPr>
+      </w:r>
+    </w:p>
+    <w:p>
+      <w:pPr>
+        <w:numPr>
+          <w:ilvl w:val="0"/>
+          <w:numId w:val="10"/>
+        </w:numPr>
+        <w:ind w:left="720" w:hanging="360"/>
+        <w:rPr>
+          <w:sz w:val="20"/>
+          <w:szCs w:val="20"/>
+          <w:u w:val="none"/>
+        </w:rPr>
+      </w:pPr>
+      <w:r>
+        <w:rPr>
+          <w:sz w:val="20"/>
+          <w:szCs w:val="20"/>
+          <w:rtl w:val="0"/>
+        </w:rPr>
+        <w:t xml:space="preserve">Credits Page &amp; Terms Page</w:t>
+        <w:tab/>
+      </w:r>
+      <w:r>
+        <w:rPr>
+          <w:sz w:val="20"/>
+          <w:szCs w:val="20"/>
+          <w:rtl w:val="0"/>
+        </w:rPr>
+        <w:tab/>
+        <w:t xml:space="preserve">- Felipe</w:t>
+        <w:tab/>
+        <w:tab/>
+      </w:r>
+      <w:r>
+        <w:rPr>
+          <w:color w:val="cc0000"/>
+          <w:sz w:val="20"/>
+          <w:szCs w:val="20"/>
+          <w:rtl w:val="0"/>
+        </w:rPr>
+        <w:t xml:space="preserve">ASSIGNED</w:t>
+      </w:r>
+    </w:p>
+    <w:p>
+      <w:pPr>
+        <w:rPr>
+          <w:color w:val="cc0000"/>
+          <w:sz w:val="20"/>
+          <w:szCs w:val="20"/>
+        </w:rPr>
+      </w:pPr>
+      <w:r>
+        <w:rPr>
+          <w:rtl w:val="0"/>
+        </w:rPr>
+      </w:r>
+      <w:r>
+        <w:drawing>
+          <wp:anchor allowOverlap="1" behindDoc="0" distB="114300" distT="114300" distL="114300" distR="114300" hidden="0" layoutInCell="1" locked="0" relativeHeight="0" simplePos="0">
+            <wp:simplePos x="0" y="0"/>
+            <wp:positionH relativeFrom="column">
+              <wp:posOffset>114300</wp:posOffset>
+            </wp:positionH>
+            <wp:positionV relativeFrom="paragraph">
+              <wp:posOffset>114300</wp:posOffset>
+            </wp:positionV>
+            <wp:extent cx="5634038" cy="2961841"/>
+            <wp:effectExtent b="0" l="0" r="0" t="0"/>
+            <wp:wrapSquare wrapText="bothSides" distB="114300" distT="114300" distL="114300" distR="114300"/>
+            <wp:docPr id="13" name="image4.png"/>
+            <a:graphic>
+              <a:graphicData uri="http://schemas.openxmlformats.org/drawingml/2006/picture">
+                <pic:pic>
+                  <pic:nvPicPr>
+                    <pic:cNvPr id="0" name="image4.png"/>
+                    <pic:cNvPicPr preferRelativeResize="0"/>
+                  </pic:nvPicPr>
+                  <pic:blipFill>
+                    <a:blip r:embed="rId16"/>
+                    <a:srcRect b="0" l="0" r="0" t="0"/>
+                    <a:stretch>
+                      <a:fillRect/>
+                    </a:stretch>
+                  </pic:blipFill>
+                  <pic:spPr>
+                    <a:xfrm>
+                      <a:off x="0" y="0"/>
+                      <a:ext cx="5634038" cy="2961841"/>
+                    </a:xfrm>
+                    <a:prstGeom prst="rect"/>
+                    <a:ln/>
+                  </pic:spPr>
+                </pic:pic>
+              </a:graphicData>
+            </a:graphic>
+          </wp:anchor>
+        </w:drawing>
+      </w:r>
+    </w:p>
+    <w:p>
+      <w:pPr>
+        <w:rPr/>
+      </w:pPr>
+      <w:r>
+        <w:rPr>
+          <w:rtl w:val="0"/>
+        </w:rPr>
+      </w:r>
+    </w:p>
+    <w:p>
+      <w:pPr>
+        <w:rPr/>
+      </w:pPr>
+      <w:r>
+        <w:rPr>
+          <w:rtl w:val="0"/>
+        </w:rPr>
+      </w:r>
+    </w:p>
+    <w:p>
+      <w:pPr>
+        <w:rPr/>
+      </w:pPr>
+      <w:r>
+        <w:br w:type="page"/>
+      </w:r>
+      <w:r>
+        <w:rPr>
+          <w:rtl w:val="0"/>
+        </w:rPr>
+      </w:r>
+    </w:p>
+    <w:p>
+      <w:pPr>
+        <w:pStyle w:val="Heading2"/>
+        <w:rPr/>
+      </w:pPr>
+      <w:bookmarkStart w:colFirst="0" w:colLast="0" w:name="_oloq94o1g7sd" w:id="33"/>
+      <w:bookmarkEnd w:id="33"/>
+      <w:r>
+        <w:rPr>
+          <w:rtl w:val="0"/>
+        </w:rPr>
+        <w:t xml:space="preserve">Group Meeting Agenda    14/1/2020</w:t>
+      </w:r>
+    </w:p>
+    <w:p>
+      <w:pPr>
+        <w:pStyle w:val="Heading3"/>
+        <w:rPr/>
+      </w:pPr>
+      <w:bookmarkStart w:colFirst="0" w:colLast="0" w:name="_81h77uwlhxzh" w:id="34"/>
+      <w:bookmarkEnd w:id="34"/>
+      <w:r>
+        <w:rPr>
+          <w:rtl w:val="0"/>
+        </w:rPr>
+        <w:t xml:space="preserve">Assigned Work Discussion</w:t>
+      </w:r>
+    </w:p>
+    <w:p>
+      <w:pPr>
+        <w:numPr>
+          <w:ilvl w:val="0"/>
+          <w:numId w:val="13"/>
+        </w:numPr>
+        <w:ind w:left="720" w:hanging="360"/>
+        <w:rPr>
+          <w:u w:val="none"/>
+        </w:rPr>
+      </w:pPr>
+      <w:r>
+        <w:rPr>
+          <w:rtl w:val="0"/>
+        </w:rPr>
+        <w:t xml:space="preserve">Project Accessibility Issues</w:t>
+      </w:r>
+    </w:p>
+    <w:p>
+      <w:pPr>
+        <w:numPr>
+          <w:ilvl w:val="0"/>
+          <w:numId w:val="13"/>
+        </w:numPr>
+        <w:ind w:left="720" w:hanging="360"/>
+        <w:rPr>
+          <w:u w:val="none"/>
+        </w:rPr>
+      </w:pPr>
+      <w:r>
+        <w:rPr>
+          <w:rtl w:val="0"/>
+        </w:rPr>
+        <w:t xml:space="preserve">Making The Project Stable</w:t>
+      </w:r>
+    </w:p>
+    <w:p>
+      <w:pPr>
+        <w:numPr>
+          <w:ilvl w:val="0"/>
+          <w:numId w:val="13"/>
+        </w:numPr>
+        <w:ind w:left="720" w:hanging="360"/>
+        <w:rPr>
+          <w:u w:val="none"/>
+        </w:rPr>
+      </w:pPr>
+      <w:r>
+        <w:rPr>
+          <w:rtl w:val="0"/>
+        </w:rPr>
+        <w:t xml:space="preserve">Weekly code review sessions</w:t>
+      </w:r>
+    </w:p>
+    <w:p>
+      <w:pPr>
+        <w:pStyle w:val="Heading3"/>
+        <w:rPr/>
+      </w:pPr>
+      <w:bookmarkStart w:colFirst="0" w:colLast="0" w:name="_bi5whtx14rnu" w:id="35"/>
+      <w:bookmarkEnd w:id="35"/>
+      <w:r>
+        <w:rPr>
+          <w:rtl w:val="0"/>
+        </w:rPr>
+        <w:t xml:space="preserve">Documentation</w:t>
+      </w:r>
+    </w:p>
+    <w:p>
+      <w:pPr>
+        <w:numPr>
+          <w:ilvl w:val="0"/>
+          <w:numId w:val="16"/>
+        </w:numPr>
+        <w:ind w:left="720" w:hanging="360"/>
+        <w:rPr>
+          <w:sz w:val="20"/>
+          <w:szCs w:val="20"/>
+          <w:u w:val="none"/>
+        </w:rPr>
+      </w:pPr>
+      <w:r>
+        <w:rPr>
+          <w:sz w:val="20"/>
+          <w:szCs w:val="20"/>
+          <w:rtl w:val="0"/>
+        </w:rPr>
+        <w:t xml:space="preserve">Requirements Specification</w:t>
+        <w:tab/>
+        <w:tab/>
+        <w:t xml:space="preserve">- Romi </w:t>
+        <w:tab/>
+        <w:t xml:space="preserve">    </w:t>
+        <w:tab/>
+      </w:r>
+      <w:r>
+        <w:rPr>
+          <w:color w:val="b6d7a8"/>
+          <w:sz w:val="20"/>
+          <w:szCs w:val="20"/>
+          <w:rtl w:val="0"/>
+        </w:rPr>
+        <w:t xml:space="preserve">IN PROGRESS (Need To Upload)  </w:t>
+      </w:r>
+    </w:p>
+    <w:p>
+      <w:pPr>
+        <w:numPr>
+          <w:ilvl w:val="0"/>
+          <w:numId w:val="16"/>
+        </w:numPr>
+        <w:ind w:left="720" w:hanging="360"/>
+        <w:rPr>
+          <w:sz w:val="20"/>
+          <w:szCs w:val="20"/>
+          <w:u w:val="none"/>
         </w:rPr>
       </w:pPr>
       <w:r>
@@ -3477,29 +4269,762 @@
         <w:tab/>
         <w:tab/>
         <w:tab/>
+        <w:t xml:space="preserve">- Romi  </w:t>
+        <w:tab/>
+        <w:tab/>
+      </w:r>
+      <w:r>
+        <w:rPr>
+          <w:color w:val="f1c232"/>
+          <w:sz w:val="20"/>
+          <w:szCs w:val="20"/>
+          <w:rtl w:val="0"/>
+        </w:rPr>
+        <w:t xml:space="preserve">COMPLETE</w:t>
+      </w:r>
+    </w:p>
+    <w:p>
+      <w:pPr>
+        <w:numPr>
+          <w:ilvl w:val="0"/>
+          <w:numId w:val="16"/>
+        </w:numPr>
+        <w:ind w:left="720" w:hanging="360"/>
+        <w:rPr>
+          <w:sz w:val="20"/>
+          <w:szCs w:val="20"/>
+          <w:u w:val="none"/>
+        </w:rPr>
+      </w:pPr>
+      <w:r>
+        <w:rPr>
+          <w:sz w:val="20"/>
+          <w:szCs w:val="20"/>
+          <w:rtl w:val="0"/>
+        </w:rPr>
+        <w:t xml:space="preserve">GUI Design</w:t>
+        <w:tab/>
+        <w:tab/>
+        <w:tab/>
+        <w:tab/>
+        <w:t xml:space="preserve">- Anthony</w:t>
+        <w:tab/>
+      </w:r>
+      <w:r>
+        <w:rPr>
+          <w:color w:val="38761d"/>
+          <w:sz w:val="20"/>
+          <w:szCs w:val="20"/>
+          <w:rtl w:val="0"/>
+        </w:rPr>
+        <w:t xml:space="preserve">COMPLETE</w:t>
+      </w:r>
+      <w:r>
+        <w:rPr>
+          <w:rtl w:val="0"/>
+        </w:rPr>
+      </w:r>
+    </w:p>
+    <w:p>
+      <w:pPr>
+        <w:numPr>
+          <w:ilvl w:val="0"/>
+          <w:numId w:val="16"/>
+        </w:numPr>
+        <w:ind w:left="720" w:hanging="360"/>
+        <w:rPr>
+          <w:sz w:val="20"/>
+          <w:szCs w:val="20"/>
+          <w:u w:val="none"/>
+        </w:rPr>
+      </w:pPr>
+      <w:r>
+        <w:rPr>
+          <w:sz w:val="20"/>
+          <w:szCs w:val="20"/>
+          <w:rtl w:val="0"/>
+        </w:rPr>
+        <w:t xml:space="preserve">Class/Entity Relationship Diagram </w:t>
+        <w:tab/>
+        <w:t xml:space="preserve">- Anas</w:t>
+        <w:tab/>
+        <w:tab/>
+      </w:r>
+      <w:r>
+        <w:rPr>
+          <w:color w:val="38761d"/>
+          <w:sz w:val="20"/>
+          <w:szCs w:val="20"/>
+          <w:rtl w:val="0"/>
+        </w:rPr>
+        <w:t xml:space="preserve">COMPLETE</w:t>
+      </w:r>
+    </w:p>
+    <w:p>
+      <w:pPr>
+        <w:numPr>
+          <w:ilvl w:val="0"/>
+          <w:numId w:val="16"/>
+        </w:numPr>
+        <w:ind w:left="720" w:hanging="360"/>
+        <w:rPr>
+          <w:sz w:val="20"/>
+          <w:szCs w:val="20"/>
+          <w:u w:val="none"/>
+        </w:rPr>
+      </w:pPr>
+      <w:r>
+        <w:rPr>
+          <w:sz w:val="20"/>
+          <w:szCs w:val="20"/>
+          <w:rtl w:val="0"/>
+        </w:rPr>
+        <w:t xml:space="preserve">Use Case Expansion </w:t>
+        <w:tab/>
+        <w:tab/>
+        <w:tab/>
+        <w:t xml:space="preserve">- Franco</w:t>
+        <w:tab/>
+      </w:r>
+      <w:r>
+        <w:rPr>
+          <w:color w:val="38761d"/>
+          <w:sz w:val="20"/>
+          <w:szCs w:val="20"/>
+          <w:rtl w:val="0"/>
+        </w:rPr>
+        <w:t xml:space="preserve">COMPLETE</w:t>
+      </w:r>
+    </w:p>
+    <w:p>
+      <w:pPr>
+        <w:numPr>
+          <w:ilvl w:val="0"/>
+          <w:numId w:val="16"/>
+        </w:numPr>
+        <w:ind w:left="720" w:hanging="360"/>
+        <w:rPr>
+          <w:sz w:val="20"/>
+          <w:szCs w:val="20"/>
+          <w:u w:val="none"/>
+        </w:rPr>
+      </w:pPr>
+      <w:r>
+        <w:rPr>
+          <w:sz w:val="20"/>
+          <w:szCs w:val="20"/>
+          <w:rtl w:val="0"/>
+        </w:rPr>
+        <w:t xml:space="preserve">Database Class </w:t>
+        <w:tab/>
+        <w:tab/>
+        <w:tab/>
+        <w:t xml:space="preserve">- Pruthvi</w:t>
+        <w:tab/>
+      </w:r>
+      <w:r>
+        <w:rPr>
+          <w:color w:val="38761d"/>
+          <w:sz w:val="20"/>
+          <w:szCs w:val="20"/>
+          <w:rtl w:val="0"/>
+        </w:rPr>
+        <w:t xml:space="preserve">ON SCEDULE</w:t>
+      </w:r>
+    </w:p>
+    <w:p>
+      <w:pPr>
+        <w:numPr>
+          <w:ilvl w:val="0"/>
+          <w:numId w:val="16"/>
+        </w:numPr>
+        <w:ind w:left="720" w:hanging="360"/>
+        <w:rPr>
+          <w:sz w:val="20"/>
+          <w:szCs w:val="20"/>
+          <w:u w:val="none"/>
+        </w:rPr>
+      </w:pPr>
+      <w:r>
+        <w:rPr>
+          <w:sz w:val="20"/>
+          <w:szCs w:val="20"/>
+          <w:rtl w:val="0"/>
+        </w:rPr>
+        <w:t xml:space="preserve">Terms &amp; Conditions </w:t>
+        <w:tab/>
+        <w:tab/>
+        <w:tab/>
+        <w:t xml:space="preserve">- Felipe</w:t>
+        <w:tab/>
+        <w:tab/>
+      </w:r>
+      <w:r>
+        <w:rPr>
+          <w:color w:val="f1c232"/>
+          <w:sz w:val="20"/>
+          <w:szCs w:val="20"/>
+          <w:rtl w:val="0"/>
+        </w:rPr>
+        <w:t xml:space="preserve">ASSIGNED (Need To Upload)</w:t>
+      </w:r>
+      <w:r>
+        <w:rPr>
+          <w:rtl w:val="0"/>
+        </w:rPr>
+      </w:r>
+    </w:p>
+    <w:p>
+      <w:pPr>
+        <w:pStyle w:val="Heading3"/>
+        <w:rPr/>
+      </w:pPr>
+      <w:bookmarkStart w:colFirst="0" w:colLast="0" w:name="_9g6my9o2qvqi" w:id="36"/>
+      <w:bookmarkEnd w:id="36"/>
+      <w:r>
+        <w:rPr>
+          <w:rtl w:val="0"/>
+        </w:rPr>
+        <w:t xml:space="preserve">Work To Be Assigned</w:t>
+      </w:r>
+    </w:p>
+    <w:p>
+      <w:pPr>
+        <w:numPr>
+          <w:ilvl w:val="0"/>
+          <w:numId w:val="12"/>
+        </w:numPr>
+        <w:ind w:left="720" w:hanging="360"/>
+        <w:rPr>
+          <w:sz w:val="20"/>
+          <w:szCs w:val="20"/>
+          <w:u w:val="none"/>
+        </w:rPr>
+      </w:pPr>
+      <w:r>
+        <w:rPr>
+          <w:sz w:val="20"/>
+          <w:szCs w:val="20"/>
+          <w:rtl w:val="0"/>
+        </w:rPr>
+        <w:t xml:space="preserve">Notification</w:t>
+        <w:tab/>
+        <w:tab/>
+        <w:tab/>
+        <w:tab/>
+        <w:t xml:space="preserve">- Romi </w:t>
+        <w:tab/>
+        <w:t xml:space="preserve">    </w:t>
+        <w:tab/>
+      </w:r>
+      <w:r>
+        <w:rPr>
+          <w:color w:val="cc0000"/>
+          <w:sz w:val="20"/>
+          <w:szCs w:val="20"/>
+          <w:rtl w:val="0"/>
+        </w:rPr>
+        <w:t xml:space="preserve">ASSIGNED</w:t>
+      </w:r>
+      <w:r>
+        <w:rPr>
+          <w:rtl w:val="0"/>
+        </w:rPr>
+      </w:r>
+    </w:p>
+    <w:p>
+      <w:pPr>
+        <w:numPr>
+          <w:ilvl w:val="0"/>
+          <w:numId w:val="12"/>
+        </w:numPr>
+        <w:ind w:left="720" w:hanging="360"/>
+        <w:rPr>
+          <w:sz w:val="20"/>
+          <w:szCs w:val="20"/>
+          <w:u w:val="none"/>
+        </w:rPr>
+      </w:pPr>
+      <w:r>
+        <w:rPr>
+          <w:sz w:val="20"/>
+          <w:szCs w:val="20"/>
+          <w:rtl w:val="0"/>
+        </w:rPr>
+        <w:t xml:space="preserve">Report On Paperwork</w:t>
+        <w:tab/>
+        <w:tab/>
+        <w:tab/>
         <w:t xml:space="preserve">- Camron</w:t>
         <w:tab/>
       </w:r>
       <w:r>
         <w:rPr>
+          <w:color w:val="cc0000"/>
+          <w:sz w:val="20"/>
+          <w:szCs w:val="20"/>
+          <w:rtl w:val="0"/>
+        </w:rPr>
+        <w:t xml:space="preserve">ASSIGNED</w:t>
+      </w:r>
+      <w:r>
+        <w:rPr>
+          <w:rtl w:val="0"/>
+        </w:rPr>
+      </w:r>
+    </w:p>
+    <w:p>
+      <w:pPr>
+        <w:numPr>
+          <w:ilvl w:val="0"/>
+          <w:numId w:val="12"/>
+        </w:numPr>
+        <w:ind w:left="720" w:hanging="360"/>
+        <w:rPr>
+          <w:sz w:val="20"/>
+          <w:szCs w:val="20"/>
+          <w:u w:val="none"/>
+        </w:rPr>
+      </w:pPr>
+      <w:r>
+        <w:rPr>
+          <w:sz w:val="20"/>
+          <w:szCs w:val="20"/>
+          <w:rtl w:val="0"/>
+        </w:rPr>
+        <w:t xml:space="preserve">GUI</w:t>
+        <w:tab/>
+        <w:tab/>
+        <w:tab/>
+        <w:tab/>
+        <w:tab/>
+        <w:t xml:space="preserve">- Anas/Anthony</w:t>
+        <w:tab/>
+      </w:r>
+      <w:r>
+        <w:rPr>
           <w:color w:val="f1c232"/>
           <w:sz w:val="20"/>
           <w:szCs w:val="20"/>
           <w:rtl w:val="0"/>
         </w:rPr>
-        <w:t xml:space="preserve">IN PROGRESS (Behind Schedule)</w:t>
-      </w:r>
-    </w:p>
-    <w:p>
-      <w:pPr>
-        <w:numPr>
-          <w:ilvl w:val="0"/>
-          <w:numId w:val="11"/>
-        </w:numPr>
-        <w:ind w:left="720" w:hanging="360"/>
-        <w:rPr>
-          <w:sz w:val="20"/>
-          <w:szCs w:val="20"/>
+        <w:t xml:space="preserve">NEER COMPLETE</w:t>
+      </w:r>
+      <w:r>
+        <w:rPr>
+          <w:rtl w:val="0"/>
+        </w:rPr>
+      </w:r>
+    </w:p>
+    <w:p>
+      <w:pPr>
+        <w:numPr>
+          <w:ilvl w:val="0"/>
+          <w:numId w:val="12"/>
+        </w:numPr>
+        <w:ind w:left="720" w:hanging="360"/>
+        <w:rPr>
+          <w:color w:val="cc0000"/>
+          <w:sz w:val="20"/>
+          <w:szCs w:val="20"/>
+        </w:rPr>
+      </w:pPr>
+      <w:r>
+        <w:rPr>
+          <w:sz w:val="20"/>
+          <w:szCs w:val="20"/>
+          <w:rtl w:val="0"/>
+        </w:rPr>
+        <w:t xml:space="preserve">Log In Sign IN</w:t>
+        <w:tab/>
+        <w:tab/>
+        <w:tab/>
+        <w:tab/>
+        <w:t xml:space="preserve">- Anthony</w:t>
+        <w:tab/>
+      </w:r>
+      <w:r>
+        <w:rPr>
+          <w:color w:val="cc0000"/>
+          <w:sz w:val="20"/>
+          <w:szCs w:val="20"/>
+          <w:rtl w:val="0"/>
+        </w:rPr>
+        <w:t xml:space="preserve">ASSIGNED</w:t>
+      </w:r>
+    </w:p>
+    <w:p>
+      <w:pPr>
+        <w:numPr>
+          <w:ilvl w:val="0"/>
+          <w:numId w:val="12"/>
+        </w:numPr>
+        <w:ind w:left="720" w:hanging="360"/>
+        <w:rPr>
+          <w:sz w:val="20"/>
+          <w:szCs w:val="20"/>
+          <w:u w:val="none"/>
+        </w:rPr>
+      </w:pPr>
+      <w:r>
+        <w:rPr>
+          <w:sz w:val="20"/>
+          <w:szCs w:val="20"/>
+          <w:rtl w:val="0"/>
+        </w:rPr>
+        <w:t xml:space="preserve">Control Timetable</w:t>
+        <w:tab/>
+        <w:tab/>
+        <w:tab/>
+        <w:t xml:space="preserve">- Anas</w:t>
+        <w:tab/>
+        <w:tab/>
+      </w:r>
+      <w:r>
+        <w:rPr>
+          <w:color w:val="f1c232"/>
+          <w:sz w:val="20"/>
+          <w:szCs w:val="20"/>
+          <w:rtl w:val="0"/>
+        </w:rPr>
+        <w:t xml:space="preserve">NEER COMPLETE</w:t>
+      </w:r>
+      <w:r>
+        <w:rPr>
+          <w:rtl w:val="0"/>
+        </w:rPr>
+      </w:r>
+    </w:p>
+    <w:p>
+      <w:pPr>
+        <w:numPr>
+          <w:ilvl w:val="0"/>
+          <w:numId w:val="12"/>
+        </w:numPr>
+        <w:ind w:left="720" w:hanging="360"/>
+        <w:rPr>
+          <w:sz w:val="20"/>
+          <w:szCs w:val="20"/>
+          <w:u w:val="none"/>
+        </w:rPr>
+      </w:pPr>
+      <w:r>
+        <w:rPr>
+          <w:sz w:val="20"/>
+          <w:szCs w:val="20"/>
+          <w:rtl w:val="0"/>
+        </w:rPr>
+        <w:t xml:space="preserve">Account Control</w:t>
+        <w:tab/>
+        <w:tab/>
+        <w:tab/>
+        <w:tab/>
+        <w:t xml:space="preserve">- Franco</w:t>
+        <w:tab/>
+      </w:r>
+      <w:r>
+        <w:rPr>
+          <w:color w:val="cc0000"/>
+          <w:sz w:val="20"/>
+          <w:szCs w:val="20"/>
+          <w:rtl w:val="0"/>
+        </w:rPr>
+        <w:t xml:space="preserve">ASSIGNED</w:t>
+      </w:r>
+      <w:r>
+        <w:rPr>
+          <w:rtl w:val="0"/>
+        </w:rPr>
+      </w:r>
+    </w:p>
+    <w:p>
+      <w:pPr>
+        <w:numPr>
+          <w:ilvl w:val="0"/>
+          <w:numId w:val="12"/>
+        </w:numPr>
+        <w:ind w:left="720" w:hanging="360"/>
+        <w:rPr>
+          <w:sz w:val="20"/>
+          <w:szCs w:val="20"/>
+          <w:u w:val="none"/>
+        </w:rPr>
+      </w:pPr>
+      <w:r>
+        <w:rPr>
+          <w:sz w:val="20"/>
+          <w:szCs w:val="20"/>
+          <w:rtl w:val="0"/>
+        </w:rPr>
+        <w:t xml:space="preserve">Database Class </w:t>
+        <w:tab/>
+        <w:tab/>
+        <w:tab/>
+        <w:t xml:space="preserve">- Pruthvi</w:t>
+        <w:tab/>
+      </w:r>
+      <w:r>
+        <w:rPr>
+          <w:color w:val="f1c232"/>
+          <w:sz w:val="20"/>
+          <w:szCs w:val="20"/>
+          <w:rtl w:val="0"/>
+        </w:rPr>
+        <w:t xml:space="preserve">NEER COMPLETE</w:t>
+      </w:r>
+    </w:p>
+    <w:p>
+      <w:pPr>
+        <w:numPr>
+          <w:ilvl w:val="0"/>
+          <w:numId w:val="12"/>
+        </w:numPr>
+        <w:ind w:left="720" w:hanging="360"/>
+        <w:rPr>
+          <w:sz w:val="20"/>
+          <w:szCs w:val="20"/>
+          <w:u w:val="none"/>
+        </w:rPr>
+      </w:pPr>
+      <w:r>
+        <w:rPr>
+          <w:sz w:val="20"/>
+          <w:szCs w:val="20"/>
+          <w:rtl w:val="0"/>
+        </w:rPr>
+        <w:t xml:space="preserve">Credits Page &amp; Terms Page</w:t>
+        <w:tab/>
+        <w:tab/>
+        <w:t xml:space="preserve">- Felipe</w:t>
+        <w:tab/>
+        <w:tab/>
+      </w:r>
+      <w:r>
+        <w:rPr>
+          <w:color w:val="cc0000"/>
+          <w:sz w:val="20"/>
+          <w:szCs w:val="20"/>
+          <w:rtl w:val="0"/>
+        </w:rPr>
+        <w:t xml:space="preserve">ASSIGNED</w:t>
+      </w:r>
+    </w:p>
+    <w:p>
+      <w:pPr>
+        <w:rPr>
+          <w:color w:val="cc0000"/>
+          <w:sz w:val="20"/>
+          <w:szCs w:val="20"/>
+        </w:rPr>
+      </w:pPr>
+      <w:r>
+        <w:br w:type="page"/>
+      </w:r>
+      <w:r>
+        <w:rPr>
+          <w:rtl w:val="0"/>
+        </w:rPr>
+      </w:r>
+    </w:p>
+    <w:p>
+      <w:pPr>
+        <w:pStyle w:val="Heading2"/>
+        <w:rPr/>
+      </w:pPr>
+      <w:bookmarkStart w:colFirst="0" w:colLast="0" w:name="_8xstfootb6o0" w:id="37"/>
+      <w:bookmarkEnd w:id="37"/>
+      <w:r>
+        <w:rPr>
+          <w:rtl w:val="0"/>
+        </w:rPr>
+        <w:t xml:space="preserve">Group Meeting Agenda    31/1/2020</w:t>
+      </w:r>
+    </w:p>
+    <w:p>
+      <w:pPr>
+        <w:pStyle w:val="Heading3"/>
+        <w:rPr/>
+      </w:pPr>
+      <w:bookmarkStart w:colFirst="0" w:colLast="0" w:name="_g31x2u3oz4xq" w:id="38"/>
+      <w:bookmarkEnd w:id="38"/>
+      <w:r>
+        <w:rPr>
+          <w:rtl w:val="0"/>
+        </w:rPr>
+        <w:t xml:space="preserve">Assigned Work Discussion</w:t>
+      </w:r>
+    </w:p>
+    <w:p>
+      <w:pPr>
+        <w:numPr>
+          <w:ilvl w:val="0"/>
+          <w:numId w:val="14"/>
+        </w:numPr>
+        <w:ind w:left="720" w:hanging="360"/>
+        <w:rPr>
+          <w:u w:val="none"/>
+        </w:rPr>
+      </w:pPr>
+      <w:r>
+        <w:rPr>
+          <w:rtl w:val="0"/>
+        </w:rPr>
+        <w:t xml:space="preserve">Rework Project Meeting Time</w:t>
+      </w:r>
+    </w:p>
+    <w:p>
+      <w:pPr>
+        <w:numPr>
+          <w:ilvl w:val="0"/>
+          <w:numId w:val="14"/>
+        </w:numPr>
+        <w:ind w:left="720" w:hanging="360"/>
+        <w:rPr>
+          <w:u w:val="none"/>
+        </w:rPr>
+      </w:pPr>
+      <w:r>
+        <w:rPr>
+          <w:rtl w:val="0"/>
+        </w:rPr>
+        <w:t xml:space="preserve">Organise Next Week Code Review Session </w:t>
+      </w:r>
+    </w:p>
+    <w:p>
+      <w:pPr>
+        <w:numPr>
+          <w:ilvl w:val="0"/>
+          <w:numId w:val="14"/>
+        </w:numPr>
+        <w:ind w:left="720" w:hanging="360"/>
+        <w:rPr>
+          <w:u w:val="none"/>
+        </w:rPr>
+      </w:pPr>
+      <w:r>
+        <w:rPr>
+          <w:rtl w:val="0"/>
+        </w:rPr>
+        <w:t xml:space="preserve">Discuss Extra Features</w:t>
+      </w:r>
+    </w:p>
+    <w:p>
+      <w:pPr>
+        <w:numPr>
+          <w:ilvl w:val="0"/>
+          <w:numId w:val="14"/>
+        </w:numPr>
+        <w:ind w:left="720" w:hanging="360"/>
+        <w:rPr>
+          <w:u w:val="none"/>
+        </w:rPr>
+      </w:pPr>
+      <w:r>
+        <w:rPr>
+          <w:rtl w:val="0"/>
+        </w:rPr>
+        <w:t xml:space="preserve">Discuss Participating In Made In Brunel</w:t>
+      </w:r>
+    </w:p>
+    <w:p>
+      <w:pPr>
+        <w:pStyle w:val="Heading3"/>
+        <w:rPr/>
+      </w:pPr>
+      <w:bookmarkStart w:colFirst="0" w:colLast="0" w:name="_dy5wlny0w7jz" w:id="39"/>
+      <w:bookmarkEnd w:id="39"/>
+      <w:r>
+        <w:rPr>
+          <w:rtl w:val="0"/>
+        </w:rPr>
+        <w:t xml:space="preserve">Documentation</w:t>
+      </w:r>
+    </w:p>
+    <w:p>
+      <w:pPr>
+        <w:numPr>
+          <w:ilvl w:val="0"/>
+          <w:numId w:val="6"/>
+        </w:numPr>
+        <w:ind w:left="720" w:hanging="360"/>
+        <w:rPr>
+          <w:sz w:val="20"/>
+          <w:szCs w:val="20"/>
+          <w:u w:val="none"/>
+        </w:rPr>
+      </w:pPr>
+      <w:r>
+        <w:rPr>
+          <w:sz w:val="20"/>
+          <w:szCs w:val="20"/>
+          <w:rtl w:val="0"/>
+        </w:rPr>
+        <w:t xml:space="preserve">Requirements Specification</w:t>
+        <w:tab/>
+        <w:tab/>
+        <w:t xml:space="preserve">- Romi </w:t>
+        <w:tab/>
+        <w:t xml:space="preserve">    </w:t>
+        <w:tab/>
+      </w:r>
+      <w:r>
+        <w:rPr>
+          <w:color w:val="b6d7a8"/>
+          <w:sz w:val="20"/>
+          <w:szCs w:val="20"/>
+          <w:rtl w:val="0"/>
+        </w:rPr>
+        <w:t xml:space="preserve">IN PROGRESS (Need To Upload)  </w:t>
+      </w:r>
+    </w:p>
+    <w:p>
+      <w:pPr>
+        <w:numPr>
+          <w:ilvl w:val="0"/>
+          <w:numId w:val="6"/>
+        </w:numPr>
+        <w:ind w:left="720" w:hanging="360"/>
+        <w:rPr>
+          <w:sz w:val="20"/>
+          <w:szCs w:val="20"/>
+          <w:u w:val="none"/>
+        </w:rPr>
+      </w:pPr>
+      <w:r>
+        <w:rPr>
+          <w:sz w:val="20"/>
+          <w:szCs w:val="20"/>
+          <w:rtl w:val="0"/>
+        </w:rPr>
+        <w:t xml:space="preserve">Risk analysis/Security</w:t>
+        <w:tab/>
+        <w:tab/>
+        <w:tab/>
+        <w:t xml:space="preserve">- Romi  </w:t>
+        <w:tab/>
+        <w:tab/>
+      </w:r>
+      <w:r>
+        <w:rPr>
+          <w:color w:val="f1c232"/>
+          <w:sz w:val="20"/>
+          <w:szCs w:val="20"/>
+          <w:rtl w:val="0"/>
+        </w:rPr>
+        <w:t xml:space="preserve">COMPLETE</w:t>
+      </w:r>
+    </w:p>
+    <w:p>
+      <w:pPr>
+        <w:numPr>
+          <w:ilvl w:val="0"/>
+          <w:numId w:val="6"/>
+        </w:numPr>
+        <w:ind w:left="720" w:hanging="360"/>
+        <w:rPr>
+          <w:sz w:val="20"/>
+          <w:szCs w:val="20"/>
+          <w:u w:val="none"/>
         </w:rPr>
       </w:pPr>
       <w:r>
@@ -3518,21 +5043,39 @@
       </w:r>
       <w:r>
         <w:rPr>
-          <w:color w:val="b6d7a8"/>
-          <w:sz w:val="20"/>
-          <w:szCs w:val="20"/>
-          <w:rtl w:val="0"/>
-        </w:rPr>
-        <w:t xml:space="preserve">NOT UPLOADED (Progress Tracking)</w:t>
-      </w:r>
-    </w:p>
-    <w:p>
-      <w:pPr>
-        <w:numPr>
-          <w:ilvl w:val="0"/>
-          <w:numId w:val="11"/>
-        </w:numPr>
-        <w:ind w:left="720" w:hanging="360"/>
+          <w:color w:val="38761d"/>
+          <w:sz w:val="20"/>
+          <w:szCs w:val="20"/>
+          <w:rtl w:val="0"/>
+        </w:rPr>
+        <w:t xml:space="preserve">COMPLETE</w:t>
+      </w:r>
+      <w:r>
+        <w:rPr>
+          <w:rtl w:val="0"/>
+        </w:rPr>
+      </w:r>
+    </w:p>
+    <w:p>
+      <w:pPr>
+        <w:keepNext w:val="0"/>
+        <w:keepLines w:val="0"/>
+        <w:widowControl w:val="1"/>
+        <w:numPr>
+          <w:ilvl w:val="0"/>
+          <w:numId w:val="6"/>
+        </w:numPr>
+        <w:pBdr>
+          <w:top w:space="0" w:sz="0" w:val="nil"/>
+          <w:left w:space="0" w:sz="0" w:val="nil"/>
+          <w:bottom w:space="0" w:sz="0" w:val="nil"/>
+          <w:right w:space="0" w:sz="0" w:val="nil"/>
+          <w:between w:space="0" w:sz="0" w:val="nil"/>
+        </w:pBdr>
+        <w:shd w:fill="auto" w:val="clear"/>
+        <w:spacing w:after="0" w:before="0" w:line="276" w:lineRule="auto"/>
+        <w:ind w:left="720" w:right="0" w:hanging="360"/>
+        <w:jc w:val="left"/>
         <w:rPr>
           <w:sz w:val="20"/>
           <w:szCs w:val="20"/>
@@ -3552,7 +5095,6 @@
       </w:r>
       <w:r>
         <w:rPr>
-          <w:color w:val="38761d"/>
           <w:sz w:val="20"/>
           <w:szCs w:val="20"/>
           <w:rtl w:val="0"/>
@@ -3562,11 +5104,24 @@
     </w:p>
     <w:p>
       <w:pPr>
-        <w:numPr>
-          <w:ilvl w:val="0"/>
-          <w:numId w:val="11"/>
-        </w:numPr>
-        <w:ind w:left="720" w:hanging="360"/>
+        <w:keepNext w:val="0"/>
+        <w:keepLines w:val="0"/>
+        <w:widowControl w:val="1"/>
+        <w:numPr>
+          <w:ilvl w:val="0"/>
+          <w:numId w:val="6"/>
+        </w:numPr>
+        <w:pBdr>
+          <w:top w:space="0" w:sz="0" w:val="nil"/>
+          <w:left w:space="0" w:sz="0" w:val="nil"/>
+          <w:bottom w:space="0" w:sz="0" w:val="nil"/>
+          <w:right w:space="0" w:sz="0" w:val="nil"/>
+          <w:between w:space="0" w:sz="0" w:val="nil"/>
+        </w:pBdr>
+        <w:shd w:fill="auto" w:val="clear"/>
+        <w:spacing w:after="0" w:before="0" w:line="276" w:lineRule="auto"/>
+        <w:ind w:left="720" w:right="0" w:hanging="360"/>
+        <w:jc w:val="left"/>
         <w:rPr>
           <w:sz w:val="20"/>
           <w:szCs w:val="20"/>
@@ -3587,7 +5142,6 @@
       </w:r>
       <w:r>
         <w:rPr>
-          <w:color w:val="38761d"/>
           <w:sz w:val="20"/>
           <w:szCs w:val="20"/>
           <w:rtl w:val="0"/>
@@ -3597,31 +5151,36 @@
     </w:p>
     <w:p>
       <w:pPr>
-        <w:numPr>
-          <w:ilvl w:val="0"/>
-          <w:numId w:val="11"/>
-        </w:numPr>
-        <w:ind w:left="720" w:hanging="360"/>
-        <w:rPr>
-          <w:sz w:val="20"/>
-          <w:szCs w:val="20"/>
-        </w:rPr>
-      </w:pPr>
-      <w:r>
-        <w:rPr>
-          <w:sz w:val="20"/>
-          <w:szCs w:val="20"/>
-          <w:rtl w:val="0"/>
-        </w:rPr>
-        <w:t xml:space="preserve">Database Class</w:t>
-      </w:r>
-      <w:r>
-        <w:rPr>
-          <w:sz w:val="20"/>
-          <w:szCs w:val="20"/>
-          <w:rtl w:val="0"/>
-        </w:rPr>
-        <w:t xml:space="preserve"> </w:t>
+        <w:keepNext w:val="0"/>
+        <w:keepLines w:val="0"/>
+        <w:widowControl w:val="1"/>
+        <w:numPr>
+          <w:ilvl w:val="0"/>
+          <w:numId w:val="6"/>
+        </w:numPr>
+        <w:pBdr>
+          <w:top w:space="0" w:sz="0" w:val="nil"/>
+          <w:left w:space="0" w:sz="0" w:val="nil"/>
+          <w:bottom w:space="0" w:sz="0" w:val="nil"/>
+          <w:right w:space="0" w:sz="0" w:val="nil"/>
+          <w:between w:space="0" w:sz="0" w:val="nil"/>
+        </w:pBdr>
+        <w:shd w:fill="auto" w:val="clear"/>
+        <w:spacing w:after="0" w:before="0" w:line="276" w:lineRule="auto"/>
+        <w:ind w:left="720" w:right="0" w:hanging="360"/>
+        <w:jc w:val="left"/>
+        <w:rPr>
+          <w:sz w:val="20"/>
+          <w:szCs w:val="20"/>
+        </w:rPr>
+      </w:pPr>
+      <w:r>
+        <w:rPr>
+          <w:sz w:val="20"/>
+          <w:szCs w:val="20"/>
+          <w:rtl w:val="0"/>
+        </w:rPr>
+        <w:t xml:space="preserve">Database Class </w:t>
         <w:tab/>
         <w:tab/>
         <w:tab/>
@@ -3630,7 +5189,6 @@
       </w:r>
       <w:r>
         <w:rPr>
-          <w:color w:val="38761d"/>
           <w:sz w:val="20"/>
           <w:szCs w:val="20"/>
           <w:rtl w:val="0"/>
@@ -3640,11 +5198,24 @@
     </w:p>
     <w:p>
       <w:pPr>
-        <w:numPr>
-          <w:ilvl w:val="0"/>
-          <w:numId w:val="11"/>
-        </w:numPr>
-        <w:ind w:left="720" w:hanging="360"/>
+        <w:keepNext w:val="0"/>
+        <w:keepLines w:val="0"/>
+        <w:widowControl w:val="1"/>
+        <w:numPr>
+          <w:ilvl w:val="0"/>
+          <w:numId w:val="6"/>
+        </w:numPr>
+        <w:pBdr>
+          <w:top w:space="0" w:sz="0" w:val="nil"/>
+          <w:left w:space="0" w:sz="0" w:val="nil"/>
+          <w:bottom w:space="0" w:sz="0" w:val="nil"/>
+          <w:right w:space="0" w:sz="0" w:val="nil"/>
+          <w:between w:space="0" w:sz="0" w:val="nil"/>
+        </w:pBdr>
+        <w:shd w:fill="auto" w:val="clear"/>
+        <w:spacing w:after="0" w:before="0" w:line="276" w:lineRule="auto"/>
+        <w:ind w:left="720" w:right="0" w:hanging="360"/>
+        <w:jc w:val="left"/>
         <w:rPr>
           <w:sz w:val="20"/>
           <w:szCs w:val="20"/>
@@ -3666,33 +5237,145 @@
       </w:r>
       <w:r>
         <w:rPr>
+          <w:sz w:val="20"/>
+          <w:szCs w:val="20"/>
+          <w:rtl w:val="0"/>
+        </w:rPr>
+        <w:t xml:space="preserve">ASSIGNED (Need To Upload)</w:t>
+      </w:r>
+    </w:p>
+    <w:p>
+      <w:pPr>
+        <w:keepNext w:val="0"/>
+        <w:keepLines w:val="0"/>
+        <w:widowControl w:val="1"/>
+        <w:numPr>
+          <w:ilvl w:val="0"/>
+          <w:numId w:val="6"/>
+        </w:numPr>
+        <w:pBdr>
+          <w:top w:space="0" w:sz="0" w:val="nil"/>
+          <w:left w:space="0" w:sz="0" w:val="nil"/>
+          <w:bottom w:space="0" w:sz="0" w:val="nil"/>
+          <w:right w:space="0" w:sz="0" w:val="nil"/>
+          <w:between w:space="0" w:sz="0" w:val="nil"/>
+        </w:pBdr>
+        <w:shd w:fill="auto" w:val="clear"/>
+        <w:spacing w:after="0" w:before="0" w:line="276" w:lineRule="auto"/>
+        <w:ind w:left="720" w:right="0" w:hanging="360"/>
+        <w:jc w:val="left"/>
+        <w:rPr>
+          <w:sz w:val="20"/>
+          <w:szCs w:val="20"/>
+          <w:u w:val="none"/>
+        </w:rPr>
+      </w:pPr>
+      <w:r>
+        <w:rPr>
+          <w:sz w:val="20"/>
+          <w:szCs w:val="20"/>
+          <w:rtl w:val="0"/>
+        </w:rPr>
+        <w:t xml:space="preserve">Report On Paperwork</w:t>
+        <w:tab/>
+        <w:tab/>
+        <w:tab/>
+        <w:t xml:space="preserve">- Camron</w:t>
+        <w:tab/>
+      </w:r>
+      <w:r>
+        <w:rPr>
           <w:color w:val="cc0000"/>
           <w:sz w:val="20"/>
           <w:szCs w:val="20"/>
           <w:rtl w:val="0"/>
         </w:rPr>
-        <w:t xml:space="preserve">ASSIGNED (Progress Report Needed)</w:t>
+        <w:t xml:space="preserve">ASSIGNED</w:t>
+      </w:r>
+      <w:r>
+        <w:rPr>
+          <w:rtl w:val="0"/>
+        </w:rPr>
       </w:r>
     </w:p>
     <w:p>
       <w:pPr>
         <w:pStyle w:val="Heading3"/>
-        <w:rPr/>
-      </w:pPr>
-      <w:bookmarkStart w:colFirst="0" w:colLast="0" w:name="_nlgf9mt2v1ol" w:id="31"/>
-      <w:bookmarkEnd w:id="31"/>
-      <w:r>
-        <w:rPr>
-          <w:rtl w:val="0"/>
-        </w:rPr>
-        <w:t xml:space="preserve">Work To Be Assigned</w:t>
-      </w:r>
-    </w:p>
-    <w:p>
-      <w:pPr>
-        <w:numPr>
-          <w:ilvl w:val="0"/>
-          <w:numId w:val="4"/>
+        <w:rPr>
+          <w:color w:val="cc0000"/>
+          <w:sz w:val="20"/>
+          <w:szCs w:val="20"/>
+        </w:rPr>
+      </w:pPr>
+      <w:bookmarkStart w:colFirst="0" w:colLast="0" w:name="_bo63k89zmwlx" w:id="40"/>
+      <w:bookmarkEnd w:id="40"/>
+      <w:r>
+        <w:rPr>
+          <w:color w:val="cc0000"/>
+          <w:sz w:val="20"/>
+          <w:szCs w:val="20"/>
+        </w:rPr>
+        <w:drawing>
+          <wp:inline distB="114300" distT="114300" distL="114300" distR="114300">
+            <wp:extent cx="5810250" cy="2171700"/>
+            <wp:effectExtent b="0" l="0" r="0" t="0"/>
+            <wp:docPr id="11" name="image2.png"/>
+            <a:graphic>
+              <a:graphicData uri="http://schemas.openxmlformats.org/drawingml/2006/picture">
+                <pic:pic>
+                  <pic:nvPicPr>
+                    <pic:cNvPr id="0" name="image2.png"/>
+                    <pic:cNvPicPr preferRelativeResize="0"/>
+                  </pic:nvPicPr>
+                  <pic:blipFill>
+                    <a:blip r:embed="rId17"/>
+                    <a:srcRect b="0" l="0" r="0" t="0"/>
+                    <a:stretch>
+                      <a:fillRect/>
+                    </a:stretch>
+                  </pic:blipFill>
+                  <pic:spPr>
+                    <a:xfrm>
+                      <a:off x="0" y="0"/>
+                      <a:ext cx="5810250" cy="2171700"/>
+                    </a:xfrm>
+                    <a:prstGeom prst="rect"/>
+                    <a:ln/>
+                  </pic:spPr>
+                </pic:pic>
+              </a:graphicData>
+            </a:graphic>
+          </wp:inline>
+        </w:drawing>
+      </w:r>
+      <w:r>
+        <w:br w:type="page"/>
+      </w:r>
+      <w:r>
+        <w:rPr>
+          <w:rtl w:val="0"/>
+        </w:rPr>
+      </w:r>
+    </w:p>
+    <w:p>
+      <w:pPr>
+        <w:pStyle w:val="Heading3"/>
+        <w:rPr/>
+      </w:pPr>
+      <w:bookmarkStart w:colFirst="0" w:colLast="0" w:name="_jg403at2mcvd" w:id="41"/>
+      <w:bookmarkEnd w:id="41"/>
+      <w:r>
+        <w:rPr>
+          <w:rtl w:val="0"/>
+        </w:rPr>
+        <w:t xml:space="preserve">Implementation Assignments</w:t>
+      </w:r>
+    </w:p>
+    <w:p>
+      <w:pPr>
+        <w:numPr>
+          <w:ilvl w:val="0"/>
+          <w:numId w:val="9"/>
         </w:numPr>
         <w:ind w:left="720" w:hanging="360"/>
         <w:rPr>
@@ -3724,19 +5407,19 @@
           <w:szCs w:val="20"/>
           <w:rtl w:val="0"/>
         </w:rPr>
-        <w:t xml:space="preserve">TO BE ASSIGNED</w:t>
-      </w:r>
-      <w:r>
-        <w:rPr>
-          <w:rtl w:val="0"/>
-        </w:rPr>
-      </w:r>
-    </w:p>
-    <w:p>
-      <w:pPr>
-        <w:numPr>
-          <w:ilvl w:val="0"/>
-          <w:numId w:val="4"/>
+        <w:t xml:space="preserve">ASSIGNED</w:t>
+      </w:r>
+      <w:r>
+        <w:rPr>
+          <w:rtl w:val="0"/>
+        </w:rPr>
+      </w:r>
+    </w:p>
+    <w:p>
+      <w:pPr>
+        <w:numPr>
+          <w:ilvl w:val="0"/>
+          <w:numId w:val="9"/>
         </w:numPr>
         <w:ind w:left="720" w:hanging="360"/>
         <w:rPr>
@@ -3751,11 +5434,216 @@
           <w:szCs w:val="20"/>
           <w:rtl w:val="0"/>
         </w:rPr>
-        <w:t xml:space="preserve">Controll Timetable</w:t>
-        <w:tab/>
-        <w:tab/>
-        <w:tab/>
-        <w:t xml:space="preserve">- Camron</w:t>
+        <w:t xml:space="preserve">GUI</w:t>
+        <w:tab/>
+        <w:tab/>
+        <w:tab/>
+        <w:tab/>
+        <w:tab/>
+        <w:t xml:space="preserve">- Anas/Anthony</w:t>
+        <w:tab/>
+      </w:r>
+      <w:r>
+        <w:rPr>
+          <w:color w:val="f1c232"/>
+          <w:sz w:val="20"/>
+          <w:szCs w:val="20"/>
+          <w:rtl w:val="0"/>
+        </w:rPr>
+        <w:t xml:space="preserve">NEER COMPLETE</w:t>
+      </w:r>
+      <w:r>
+        <w:rPr>
+          <w:rtl w:val="0"/>
+        </w:rPr>
+      </w:r>
+    </w:p>
+    <w:p>
+      <w:pPr>
+        <w:numPr>
+          <w:ilvl w:val="0"/>
+          <w:numId w:val="9"/>
+        </w:numPr>
+        <w:ind w:left="720" w:hanging="360"/>
+        <w:rPr>
+          <w:sz w:val="20"/>
+          <w:szCs w:val="20"/>
+          <w:u w:val="none"/>
+        </w:rPr>
+      </w:pPr>
+      <w:r>
+        <w:rPr>
+          <w:sz w:val="20"/>
+          <w:szCs w:val="20"/>
+          <w:rtl w:val="0"/>
+        </w:rPr>
+        <w:t xml:space="preserve">Log In Sign IN</w:t>
+        <w:tab/>
+        <w:tab/>
+        <w:tab/>
+        <w:tab/>
+        <w:t xml:space="preserve">- Anthony</w:t>
+        <w:tab/>
+      </w:r>
+      <w:r>
+        <w:rPr>
+          <w:color w:val="f1c232"/>
+          <w:sz w:val="20"/>
+          <w:szCs w:val="20"/>
+          <w:rtl w:val="0"/>
+        </w:rPr>
+        <w:t xml:space="preserve">IN PROGRESS</w:t>
+      </w:r>
+      <w:r>
+        <w:rPr>
+          <w:rtl w:val="0"/>
+        </w:rPr>
+      </w:r>
+    </w:p>
+    <w:p>
+      <w:pPr>
+        <w:numPr>
+          <w:ilvl w:val="0"/>
+          <w:numId w:val="9"/>
+        </w:numPr>
+        <w:ind w:left="720" w:hanging="360"/>
+        <w:rPr>
+          <w:sz w:val="20"/>
+          <w:szCs w:val="20"/>
+          <w:u w:val="none"/>
+        </w:rPr>
+      </w:pPr>
+      <w:r>
+        <w:rPr>
+          <w:sz w:val="20"/>
+          <w:szCs w:val="20"/>
+          <w:rtl w:val="0"/>
+        </w:rPr>
+        <w:t xml:space="preserve">Control Timetable</w:t>
+        <w:tab/>
+        <w:tab/>
+        <w:tab/>
+        <w:t xml:space="preserve">- Anas</w:t>
+        <w:tab/>
+        <w:tab/>
+      </w:r>
+      <w:r>
+        <w:rPr>
+          <w:color w:val="f1c232"/>
+          <w:sz w:val="20"/>
+          <w:szCs w:val="20"/>
+          <w:rtl w:val="0"/>
+        </w:rPr>
+        <w:t xml:space="preserve">NEER COMPLETE</w:t>
+      </w:r>
+      <w:r>
+        <w:rPr>
+          <w:rtl w:val="0"/>
+        </w:rPr>
+      </w:r>
+    </w:p>
+    <w:p>
+      <w:pPr>
+        <w:numPr>
+          <w:ilvl w:val="0"/>
+          <w:numId w:val="9"/>
+        </w:numPr>
+        <w:ind w:left="720" w:hanging="360"/>
+        <w:rPr>
+          <w:sz w:val="20"/>
+          <w:szCs w:val="20"/>
+          <w:u w:val="none"/>
+        </w:rPr>
+      </w:pPr>
+      <w:r>
+        <w:rPr>
+          <w:sz w:val="20"/>
+          <w:szCs w:val="20"/>
+          <w:rtl w:val="0"/>
+        </w:rPr>
+        <w:t xml:space="preserve">Account Control</w:t>
+        <w:tab/>
+        <w:tab/>
+        <w:tab/>
+        <w:tab/>
+        <w:t xml:space="preserve">- Franco</w:t>
+        <w:tab/>
+      </w:r>
+      <w:r>
+        <w:rPr>
+          <w:color w:val="f1c232"/>
+          <w:sz w:val="20"/>
+          <w:szCs w:val="20"/>
+          <w:rtl w:val="0"/>
+        </w:rPr>
+        <w:t xml:space="preserve">IN PROGRESS</w:t>
+      </w:r>
+      <w:r>
+        <w:rPr>
+          <w:rtl w:val="0"/>
+        </w:rPr>
+      </w:r>
+    </w:p>
+    <w:p>
+      <w:pPr>
+        <w:numPr>
+          <w:ilvl w:val="0"/>
+          <w:numId w:val="9"/>
+        </w:numPr>
+        <w:ind w:left="720" w:hanging="360"/>
+        <w:rPr>
+          <w:sz w:val="20"/>
+          <w:szCs w:val="20"/>
+          <w:u w:val="none"/>
+        </w:rPr>
+      </w:pPr>
+      <w:r>
+        <w:rPr>
+          <w:sz w:val="20"/>
+          <w:szCs w:val="20"/>
+          <w:rtl w:val="0"/>
+        </w:rPr>
+        <w:t xml:space="preserve">Database Class </w:t>
+        <w:tab/>
+        <w:tab/>
+        <w:tab/>
+        <w:t xml:space="preserve">- Pruthvi</w:t>
+        <w:tab/>
+      </w:r>
+      <w:r>
+        <w:rPr>
+          <w:color w:val="f1c232"/>
+          <w:sz w:val="20"/>
+          <w:szCs w:val="20"/>
+          <w:rtl w:val="0"/>
+        </w:rPr>
+        <w:t xml:space="preserve">NEER COMPLETE</w:t>
+      </w:r>
+    </w:p>
+    <w:p>
+      <w:pPr>
+        <w:numPr>
+          <w:ilvl w:val="0"/>
+          <w:numId w:val="9"/>
+        </w:numPr>
+        <w:ind w:left="720" w:hanging="360"/>
+        <w:rPr>
+          <w:sz w:val="20"/>
+          <w:szCs w:val="20"/>
+          <w:u w:val="none"/>
+        </w:rPr>
+      </w:pPr>
+      <w:r>
+        <w:rPr>
+          <w:sz w:val="20"/>
+          <w:szCs w:val="20"/>
+          <w:rtl w:val="0"/>
+        </w:rPr>
+        <w:t xml:space="preserve">Credits Page &amp; Terms Page</w:t>
+        <w:tab/>
+        <w:tab/>
+        <w:t xml:space="preserve">- Felipe</w:t>
+        <w:tab/>
         <w:tab/>
       </w:r>
       <w:r>
@@ -3765,261 +5653,126 @@
           <w:szCs w:val="20"/>
           <w:rtl w:val="0"/>
         </w:rPr>
-        <w:t xml:space="preserve">TO BE ASSIGNED</w:t>
-      </w:r>
-      <w:r>
-        <w:rPr>
-          <w:rtl w:val="0"/>
-        </w:rPr>
-      </w:r>
-    </w:p>
-    <w:p>
-      <w:pPr>
-        <w:numPr>
-          <w:ilvl w:val="0"/>
-          <w:numId w:val="4"/>
-        </w:numPr>
-        <w:ind w:left="720" w:hanging="360"/>
-        <w:rPr>
-          <w:sz w:val="20"/>
-          <w:szCs w:val="20"/>
-          <w:u w:val="none"/>
-        </w:rPr>
-      </w:pPr>
-      <w:r>
-        <w:rPr>
-          <w:sz w:val="20"/>
-          <w:szCs w:val="20"/>
-          <w:rtl w:val="0"/>
-        </w:rPr>
-        <w:t xml:space="preserve">GUI</w:t>
-        <w:tab/>
-        <w:tab/>
-        <w:tab/>
-        <w:tab/>
-        <w:tab/>
-        <w:t xml:space="preserve">- Anthony</w:t>
-        <w:tab/>
-      </w:r>
-      <w:r>
+        <w:t xml:space="preserve">ASSIGNED</w:t>
+      </w:r>
+    </w:p>
+    <w:p>
+      <w:pPr>
         <w:rPr>
           <w:color w:val="cc0000"/>
           <w:sz w:val="20"/>
           <w:szCs w:val="20"/>
-          <w:rtl w:val="0"/>
-        </w:rPr>
-        <w:t xml:space="preserve">TO BE ASSIGNED</w:t>
-      </w:r>
-      <w:r>
-        <w:rPr>
-          <w:rtl w:val="0"/>
-        </w:rPr>
-      </w:r>
-    </w:p>
-    <w:p>
-      <w:pPr>
-        <w:numPr>
-          <w:ilvl w:val="0"/>
-          <w:numId w:val="4"/>
-        </w:numPr>
-        <w:ind w:left="720" w:hanging="360"/>
-        <w:rPr>
-          <w:sz w:val="20"/>
-          <w:szCs w:val="20"/>
-          <w:u w:val="none"/>
-        </w:rPr>
-      </w:pPr>
-      <w:r>
-        <w:rPr>
-          <w:sz w:val="20"/>
-          <w:szCs w:val="20"/>
-          <w:rtl w:val="0"/>
-        </w:rPr>
-        <w:t xml:space="preserve">Control Account</w:t>
-        <w:tab/>
-      </w:r>
-      <w:r>
-        <w:rPr>
-          <w:sz w:val="20"/>
-          <w:szCs w:val="20"/>
-          <w:rtl w:val="0"/>
-        </w:rPr>
-        <w:tab/>
-        <w:tab/>
-        <w:tab/>
-        <w:t xml:space="preserve">- Anas</w:t>
-        <w:tab/>
-        <w:tab/>
-      </w:r>
-      <w:r>
-        <w:rPr>
-          <w:color w:val="cc0000"/>
-          <w:sz w:val="20"/>
-          <w:szCs w:val="20"/>
-          <w:rtl w:val="0"/>
-        </w:rPr>
-        <w:t xml:space="preserve">TO BE ASSIGNED</w:t>
-      </w:r>
-      <w:r>
-        <w:rPr>
-          <w:rtl w:val="0"/>
-        </w:rPr>
-      </w:r>
-    </w:p>
-    <w:p>
-      <w:pPr>
-        <w:numPr>
-          <w:ilvl w:val="0"/>
-          <w:numId w:val="4"/>
-        </w:numPr>
-        <w:ind w:left="720" w:hanging="360"/>
-        <w:rPr>
-          <w:sz w:val="20"/>
-          <w:szCs w:val="20"/>
-          <w:u w:val="none"/>
-        </w:rPr>
-      </w:pPr>
-      <w:r>
-        <w:rPr>
-          <w:sz w:val="20"/>
-          <w:szCs w:val="20"/>
-          <w:rtl w:val="0"/>
-        </w:rPr>
-        <w:t xml:space="preserve">Account</w:t>
-        <w:tab/>
-      </w:r>
-      <w:r>
-        <w:rPr>
-          <w:sz w:val="20"/>
-          <w:szCs w:val="20"/>
-          <w:rtl w:val="0"/>
-        </w:rPr>
-        <w:tab/>
-        <w:tab/>
-        <w:tab/>
-        <w:t xml:space="preserve">- Franco</w:t>
-        <w:tab/>
-      </w:r>
-      <w:r>
-        <w:rPr>
-          <w:color w:val="cc0000"/>
-          <w:sz w:val="20"/>
-          <w:szCs w:val="20"/>
-          <w:rtl w:val="0"/>
-        </w:rPr>
-        <w:t xml:space="preserve">TO BE ASSIGNED</w:t>
-      </w:r>
-      <w:r>
-        <w:rPr>
-          <w:rtl w:val="0"/>
-        </w:rPr>
-      </w:r>
-    </w:p>
-    <w:p>
-      <w:pPr>
-        <w:numPr>
-          <w:ilvl w:val="0"/>
-          <w:numId w:val="4"/>
-        </w:numPr>
-        <w:ind w:left="720" w:hanging="360"/>
-        <w:rPr>
-          <w:sz w:val="20"/>
-          <w:szCs w:val="20"/>
-          <w:u w:val="none"/>
-        </w:rPr>
-      </w:pPr>
-      <w:r>
-        <w:rPr>
-          <w:sz w:val="20"/>
-          <w:szCs w:val="20"/>
-          <w:rtl w:val="0"/>
-        </w:rPr>
-        <w:t xml:space="preserve">Database Class </w:t>
-        <w:tab/>
-        <w:tab/>
-        <w:tab/>
-        <w:t xml:space="preserve">- Pruthvi</w:t>
-        <w:tab/>
-      </w:r>
-      <w:r>
-        <w:rPr>
-          <w:color w:val="cc0000"/>
-          <w:sz w:val="20"/>
-          <w:szCs w:val="20"/>
-          <w:rtl w:val="0"/>
-        </w:rPr>
-        <w:t xml:space="preserve">TO BE ASSIGNED</w:t>
-      </w:r>
-      <w:r>
-        <w:rPr>
-          <w:rtl w:val="0"/>
-        </w:rPr>
-      </w:r>
-    </w:p>
-    <w:p>
-      <w:pPr>
-        <w:numPr>
-          <w:ilvl w:val="0"/>
-          <w:numId w:val="4"/>
-        </w:numPr>
-        <w:ind w:left="720" w:hanging="360"/>
-        <w:rPr>
-          <w:sz w:val="20"/>
-          <w:szCs w:val="20"/>
-          <w:u w:val="none"/>
-        </w:rPr>
-      </w:pPr>
-      <w:r>
-        <w:rPr>
-          <w:sz w:val="20"/>
-          <w:szCs w:val="20"/>
-          <w:rtl w:val="0"/>
-        </w:rPr>
-        <w:t xml:space="preserve">Terms &amp; Conditions </w:t>
-        <w:tab/>
-        <w:tab/>
-        <w:tab/>
-        <w:t xml:space="preserve">- Felipe</w:t>
-        <w:tab/>
-        <w:tab/>
-      </w:r>
-      <w:r>
-        <w:rPr>
-          <w:color w:val="cc0000"/>
-          <w:sz w:val="20"/>
-          <w:szCs w:val="20"/>
-          <w:rtl w:val="0"/>
-        </w:rPr>
-        <w:t xml:space="preserve">TO BE ASSIGNED</w:t>
-      </w:r>
-    </w:p>
-    <w:p>
-      <w:pPr>
-        <w:rPr>
-          <w:color w:val="cc0000"/>
-          <w:sz w:val="20"/>
-          <w:szCs w:val="20"/>
-        </w:rPr>
-      </w:pPr>
-      <w:r>
-        <w:rPr>
-          <w:rtl w:val="0"/>
-        </w:rPr>
-      </w:r>
-    </w:p>
-    <w:p>
-      <w:pPr>
-        <w:rPr/>
-      </w:pPr>
-      <w:r>
-        <w:rPr>
-          <w:rtl w:val="0"/>
-        </w:rPr>
-      </w:r>
-    </w:p>
-    <w:p>
-      <w:pPr>
-        <w:rPr/>
+        </w:rPr>
+      </w:pPr>
+      <w:r>
+        <w:rPr>
+          <w:rtl w:val="0"/>
+        </w:rPr>
+      </w:r>
+    </w:p>
+    <w:p>
+      <w:pPr>
+        <w:rPr>
+          <w:sz w:val="20"/>
+          <w:szCs w:val="20"/>
+        </w:rPr>
+      </w:pPr>
+      <w:r>
+        <w:rPr>
+          <w:sz w:val="20"/>
+          <w:szCs w:val="20"/>
+        </w:rPr>
+        <w:drawing>
+          <wp:inline distB="114300" distT="114300" distL="114300" distR="114300">
+            <wp:extent cx="2540656" cy="2424113"/>
+            <wp:effectExtent b="0" l="0" r="0" t="0"/>
+            <wp:docPr id="3" name="image1.png"/>
+            <a:graphic>
+              <a:graphicData uri="http://schemas.openxmlformats.org/drawingml/2006/picture">
+                <pic:pic>
+                  <pic:nvPicPr>
+                    <pic:cNvPr id="0" name="image1.png"/>
+                    <pic:cNvPicPr preferRelativeResize="0"/>
+                  </pic:nvPicPr>
+                  <pic:blipFill>
+                    <a:blip r:embed="rId18"/>
+                    <a:srcRect b="0" l="0" r="0" t="0"/>
+                    <a:stretch>
+                      <a:fillRect/>
+                    </a:stretch>
+                  </pic:blipFill>
+                  <pic:spPr>
+                    <a:xfrm>
+                      <a:off x="0" y="0"/>
+                      <a:ext cx="2540656" cy="2424113"/>
+                    </a:xfrm>
+                    <a:prstGeom prst="rect"/>
+                    <a:ln/>
+                  </pic:spPr>
+                </pic:pic>
+              </a:graphicData>
+            </a:graphic>
+          </wp:inline>
+        </w:drawing>
+      </w:r>
+      <w:r>
+        <w:rPr>
+          <w:rtl w:val="0"/>
+        </w:rPr>
+      </w:r>
+    </w:p>
+    <w:p>
+      <w:pPr>
+        <w:rPr>
+          <w:sz w:val="20"/>
+          <w:szCs w:val="20"/>
+        </w:rPr>
+      </w:pPr>
+      <w:r>
+        <w:rPr>
+          <w:rtl w:val="0"/>
+        </w:rPr>
+      </w:r>
+    </w:p>
+    <w:p>
+      <w:pPr>
+        <w:rPr>
+          <w:color w:val="434343"/>
+          <w:sz w:val="28"/>
+          <w:szCs w:val="28"/>
+        </w:rPr>
+      </w:pPr>
+      <w:r>
+        <w:rPr>
+          <w:color w:val="434343"/>
+          <w:sz w:val="28"/>
+          <w:szCs w:val="28"/>
+          <w:rtl w:val="0"/>
+        </w:rPr>
+        <w:t xml:space="preserve">Meeting Notes:</w:t>
+      </w:r>
+    </w:p>
+    <w:p>
+      <w:pPr>
+        <w:rPr>
+          <w:color w:val="434343"/>
+          <w:sz w:val="28"/>
+          <w:szCs w:val="28"/>
+        </w:rPr>
+      </w:pPr>
+      <w:r>
+        <w:rPr>
+          <w:rtl w:val="0"/>
+        </w:rPr>
+      </w:r>
+    </w:p>
+    <w:p>
+      <w:pPr>
+        <w:rPr>
+          <w:color w:val="434343"/>
+          <w:sz w:val="20"/>
+          <w:szCs w:val="20"/>
+        </w:rPr>
       </w:pPr>
       <w:r>
         <w:rPr>
@@ -4028,8 +5781,8 @@
       </w:r>
     </w:p>
     <w:sectPr>
-      <w:headerReference r:id="rId16" w:type="default"/>
-      <w:footerReference r:id="rId17" w:type="default"/>
+      <w:headerReference r:id="rId19" w:type="default"/>
+      <w:footerReference r:id="rId20" w:type="default"/>
       <w:pgSz w:h="15840" w:w="12240"/>
       <w:pgMar w:bottom="1440" w:top="1440" w:left="1440" w:right="1440" w:header="720" w:footer="720"/>
       <w:pgNumType w:start="1"/>
@@ -4042,6 +5795,7 @@
 <w:ftr xmlns:mc="http://schemas.openxmlformats.org/markup-compatibility/2006" xmlns:o="urn:schemas-microsoft-com:office:office" xmlns:r="http://schemas.openxmlformats.org/officeDocument/2006/relationships" xmlns:m="http://schemas.openxmlformats.org/officeDocument/2006/math" xmlns:v="urn:schemas-microsoft-com:vml" xmlns:wp="http://schemas.openxmlformats.org/drawingml/2006/wordprocessingDrawing" xmlns:w10="urn:schemas-microsoft-com:office:word" xmlns:w="http://schemas.openxmlformats.org/wordprocessingml/2006/main" xmlns:wne="http://schemas.microsoft.com/office/word/2006/wordml" xmlns:sl="http://schemas.openxmlformats.org/schemaLibrary/2006/main" xmlns:a="http://schemas.openxmlformats.org/drawingml/2006/main" xmlns:pic="http://schemas.openxmlformats.org/drawingml/2006/picture" xmlns:c="http://schemas.openxmlformats.org/drawingml/2006/chart" xmlns:lc="http://schemas.openxmlformats.org/drawingml/2006/lockedCanvas" xmlns:dgm="http://schemas.openxmlformats.org/drawingml/2006/diagram" xmlns:wps="http://schemas.microsoft.com/office/word/2010/wordprocessingShape" xmlns:wpg="http://schemas.microsoft.com/office/word/2010/wordprocessingGroup" xmlns:w14="http://schemas.microsoft.com/office/word/2010/wordml" xmlns:w15="http://schemas.microsoft.com/office/word/2012/wordml">
   <w:p>
     <w:pPr>
+      <w:ind w:left="720" w:firstLine="0"/>
       <w:rPr/>
     </w:pPr>
     <w:r>
@@ -5171,6 +6925,666 @@
     </w:lvl>
   </w:abstractNum>
   <w:abstractNum w:abstractNumId="11">
+    <w:lvl w:ilvl="0">
+      <w:start w:val="1"/>
+      <w:numFmt w:val="decimal"/>
+      <w:lvlText w:val="%1."/>
+      <w:lvlJc w:val="left"/>
+      <w:pPr>
+        <w:ind w:left="720" w:hanging="360"/>
+      </w:pPr>
+      <w:rPr>
+        <w:u w:val="none"/>
+      </w:rPr>
+    </w:lvl>
+    <w:lvl w:ilvl="1">
+      <w:start w:val="1"/>
+      <w:numFmt w:val="lowerLetter"/>
+      <w:lvlText w:val="%2."/>
+      <w:lvlJc w:val="left"/>
+      <w:pPr>
+        <w:ind w:left="1440" w:hanging="360"/>
+      </w:pPr>
+      <w:rPr>
+        <w:u w:val="none"/>
+      </w:rPr>
+    </w:lvl>
+    <w:lvl w:ilvl="2">
+      <w:start w:val="1"/>
+      <w:numFmt w:val="lowerRoman"/>
+      <w:lvlText w:val="%3."/>
+      <w:lvlJc w:val="right"/>
+      <w:pPr>
+        <w:ind w:left="2160" w:hanging="360"/>
+      </w:pPr>
+      <w:rPr>
+        <w:u w:val="none"/>
+      </w:rPr>
+    </w:lvl>
+    <w:lvl w:ilvl="3">
+      <w:start w:val="1"/>
+      <w:numFmt w:val="decimal"/>
+      <w:lvlText w:val="%4."/>
+      <w:lvlJc w:val="left"/>
+      <w:pPr>
+        <w:ind w:left="2880" w:hanging="360"/>
+      </w:pPr>
+      <w:rPr>
+        <w:u w:val="none"/>
+      </w:rPr>
+    </w:lvl>
+    <w:lvl w:ilvl="4">
+      <w:start w:val="1"/>
+      <w:numFmt w:val="lowerLetter"/>
+      <w:lvlText w:val="%5."/>
+      <w:lvlJc w:val="left"/>
+      <w:pPr>
+        <w:ind w:left="3600" w:hanging="360"/>
+      </w:pPr>
+      <w:rPr>
+        <w:u w:val="none"/>
+      </w:rPr>
+    </w:lvl>
+    <w:lvl w:ilvl="5">
+      <w:start w:val="1"/>
+      <w:numFmt w:val="lowerRoman"/>
+      <w:lvlText w:val="%6."/>
+      <w:lvlJc w:val="right"/>
+      <w:pPr>
+        <w:ind w:left="4320" w:hanging="360"/>
+      </w:pPr>
+      <w:rPr>
+        <w:u w:val="none"/>
+      </w:rPr>
+    </w:lvl>
+    <w:lvl w:ilvl="6">
+      <w:start w:val="1"/>
+      <w:numFmt w:val="decimal"/>
+      <w:lvlText w:val="%7."/>
+      <w:lvlJc w:val="left"/>
+      <w:pPr>
+        <w:ind w:left="5040" w:hanging="360"/>
+      </w:pPr>
+      <w:rPr>
+        <w:u w:val="none"/>
+      </w:rPr>
+    </w:lvl>
+    <w:lvl w:ilvl="7">
+      <w:start w:val="1"/>
+      <w:numFmt w:val="lowerLetter"/>
+      <w:lvlText w:val="%8."/>
+      <w:lvlJc w:val="left"/>
+      <w:pPr>
+        <w:ind w:left="5760" w:hanging="360"/>
+      </w:pPr>
+      <w:rPr>
+        <w:u w:val="none"/>
+      </w:rPr>
+    </w:lvl>
+    <w:lvl w:ilvl="8">
+      <w:start w:val="1"/>
+      <w:numFmt w:val="lowerRoman"/>
+      <w:lvlText w:val="%9."/>
+      <w:lvlJc w:val="right"/>
+      <w:pPr>
+        <w:ind w:left="6480" w:hanging="360"/>
+      </w:pPr>
+      <w:rPr>
+        <w:u w:val="none"/>
+      </w:rPr>
+    </w:lvl>
+  </w:abstractNum>
+  <w:abstractNum w:abstractNumId="12">
+    <w:lvl w:ilvl="0">
+      <w:start w:val="1"/>
+      <w:numFmt w:val="decimal"/>
+      <w:lvlText w:val="%1."/>
+      <w:lvlJc w:val="left"/>
+      <w:pPr>
+        <w:ind w:left="720" w:hanging="360"/>
+      </w:pPr>
+      <w:rPr>
+        <w:u w:val="none"/>
+      </w:rPr>
+    </w:lvl>
+    <w:lvl w:ilvl="1">
+      <w:start w:val="1"/>
+      <w:numFmt w:val="lowerLetter"/>
+      <w:lvlText w:val="%2."/>
+      <w:lvlJc w:val="left"/>
+      <w:pPr>
+        <w:ind w:left="1440" w:hanging="360"/>
+      </w:pPr>
+      <w:rPr>
+        <w:u w:val="none"/>
+      </w:rPr>
+    </w:lvl>
+    <w:lvl w:ilvl="2">
+      <w:start w:val="1"/>
+      <w:numFmt w:val="lowerRoman"/>
+      <w:lvlText w:val="%3."/>
+      <w:lvlJc w:val="right"/>
+      <w:pPr>
+        <w:ind w:left="2160" w:hanging="360"/>
+      </w:pPr>
+      <w:rPr>
+        <w:u w:val="none"/>
+      </w:rPr>
+    </w:lvl>
+    <w:lvl w:ilvl="3">
+      <w:start w:val="1"/>
+      <w:numFmt w:val="decimal"/>
+      <w:lvlText w:val="%4."/>
+      <w:lvlJc w:val="left"/>
+      <w:pPr>
+        <w:ind w:left="2880" w:hanging="360"/>
+      </w:pPr>
+      <w:rPr>
+        <w:u w:val="none"/>
+      </w:rPr>
+    </w:lvl>
+    <w:lvl w:ilvl="4">
+      <w:start w:val="1"/>
+      <w:numFmt w:val="lowerLetter"/>
+      <w:lvlText w:val="%5."/>
+      <w:lvlJc w:val="left"/>
+      <w:pPr>
+        <w:ind w:left="3600" w:hanging="360"/>
+      </w:pPr>
+      <w:rPr>
+        <w:u w:val="none"/>
+      </w:rPr>
+    </w:lvl>
+    <w:lvl w:ilvl="5">
+      <w:start w:val="1"/>
+      <w:numFmt w:val="lowerRoman"/>
+      <w:lvlText w:val="%6."/>
+      <w:lvlJc w:val="right"/>
+      <w:pPr>
+        <w:ind w:left="4320" w:hanging="360"/>
+      </w:pPr>
+      <w:rPr>
+        <w:u w:val="none"/>
+      </w:rPr>
+    </w:lvl>
+    <w:lvl w:ilvl="6">
+      <w:start w:val="1"/>
+      <w:numFmt w:val="decimal"/>
+      <w:lvlText w:val="%7."/>
+      <w:lvlJc w:val="left"/>
+      <w:pPr>
+        <w:ind w:left="5040" w:hanging="360"/>
+      </w:pPr>
+      <w:rPr>
+        <w:u w:val="none"/>
+      </w:rPr>
+    </w:lvl>
+    <w:lvl w:ilvl="7">
+      <w:start w:val="1"/>
+      <w:numFmt w:val="lowerLetter"/>
+      <w:lvlText w:val="%8."/>
+      <w:lvlJc w:val="left"/>
+      <w:pPr>
+        <w:ind w:left="5760" w:hanging="360"/>
+      </w:pPr>
+      <w:rPr>
+        <w:u w:val="none"/>
+      </w:rPr>
+    </w:lvl>
+    <w:lvl w:ilvl="8">
+      <w:start w:val="1"/>
+      <w:numFmt w:val="lowerRoman"/>
+      <w:lvlText w:val="%9."/>
+      <w:lvlJc w:val="right"/>
+      <w:pPr>
+        <w:ind w:left="6480" w:hanging="360"/>
+      </w:pPr>
+      <w:rPr>
+        <w:u w:val="none"/>
+      </w:rPr>
+    </w:lvl>
+  </w:abstractNum>
+  <w:abstractNum w:abstractNumId="13">
+    <w:lvl w:ilvl="0">
+      <w:start w:val="1"/>
+      <w:numFmt w:val="decimal"/>
+      <w:lvlText w:val="%1."/>
+      <w:lvlJc w:val="left"/>
+      <w:pPr>
+        <w:ind w:left="720" w:hanging="360"/>
+      </w:pPr>
+      <w:rPr>
+        <w:u w:val="none"/>
+      </w:rPr>
+    </w:lvl>
+    <w:lvl w:ilvl="1">
+      <w:start w:val="1"/>
+      <w:numFmt w:val="lowerLetter"/>
+      <w:lvlText w:val="%2."/>
+      <w:lvlJc w:val="left"/>
+      <w:pPr>
+        <w:ind w:left="1440" w:hanging="360"/>
+      </w:pPr>
+      <w:rPr>
+        <w:u w:val="none"/>
+      </w:rPr>
+    </w:lvl>
+    <w:lvl w:ilvl="2">
+      <w:start w:val="1"/>
+      <w:numFmt w:val="lowerRoman"/>
+      <w:lvlText w:val="%3."/>
+      <w:lvlJc w:val="right"/>
+      <w:pPr>
+        <w:ind w:left="2160" w:hanging="360"/>
+      </w:pPr>
+      <w:rPr>
+        <w:u w:val="none"/>
+      </w:rPr>
+    </w:lvl>
+    <w:lvl w:ilvl="3">
+      <w:start w:val="1"/>
+      <w:numFmt w:val="decimal"/>
+      <w:lvlText w:val="%4."/>
+      <w:lvlJc w:val="left"/>
+      <w:pPr>
+        <w:ind w:left="2880" w:hanging="360"/>
+      </w:pPr>
+      <w:rPr>
+        <w:u w:val="none"/>
+      </w:rPr>
+    </w:lvl>
+    <w:lvl w:ilvl="4">
+      <w:start w:val="1"/>
+      <w:numFmt w:val="lowerLetter"/>
+      <w:lvlText w:val="%5."/>
+      <w:lvlJc w:val="left"/>
+      <w:pPr>
+        <w:ind w:left="3600" w:hanging="360"/>
+      </w:pPr>
+      <w:rPr>
+        <w:u w:val="none"/>
+      </w:rPr>
+    </w:lvl>
+    <w:lvl w:ilvl="5">
+      <w:start w:val="1"/>
+      <w:numFmt w:val="lowerRoman"/>
+      <w:lvlText w:val="%6."/>
+      <w:lvlJc w:val="right"/>
+      <w:pPr>
+        <w:ind w:left="4320" w:hanging="360"/>
+      </w:pPr>
+      <w:rPr>
+        <w:u w:val="none"/>
+      </w:rPr>
+    </w:lvl>
+    <w:lvl w:ilvl="6">
+      <w:start w:val="1"/>
+      <w:numFmt w:val="decimal"/>
+      <w:lvlText w:val="%7."/>
+      <w:lvlJc w:val="left"/>
+      <w:pPr>
+        <w:ind w:left="5040" w:hanging="360"/>
+      </w:pPr>
+      <w:rPr>
+        <w:u w:val="none"/>
+      </w:rPr>
+    </w:lvl>
+    <w:lvl w:ilvl="7">
+      <w:start w:val="1"/>
+      <w:numFmt w:val="lowerLetter"/>
+      <w:lvlText w:val="%8."/>
+      <w:lvlJc w:val="left"/>
+      <w:pPr>
+        <w:ind w:left="5760" w:hanging="360"/>
+      </w:pPr>
+      <w:rPr>
+        <w:u w:val="none"/>
+      </w:rPr>
+    </w:lvl>
+    <w:lvl w:ilvl="8">
+      <w:start w:val="1"/>
+      <w:numFmt w:val="lowerRoman"/>
+      <w:lvlText w:val="%9."/>
+      <w:lvlJc w:val="right"/>
+      <w:pPr>
+        <w:ind w:left="6480" w:hanging="360"/>
+      </w:pPr>
+      <w:rPr>
+        <w:u w:val="none"/>
+      </w:rPr>
+    </w:lvl>
+  </w:abstractNum>
+  <w:abstractNum w:abstractNumId="14">
+    <w:lvl w:ilvl="0">
+      <w:start w:val="1"/>
+      <w:numFmt w:val="decimal"/>
+      <w:lvlText w:val="%1."/>
+      <w:lvlJc w:val="left"/>
+      <w:pPr>
+        <w:ind w:left="720" w:hanging="360"/>
+      </w:pPr>
+      <w:rPr>
+        <w:u w:val="none"/>
+      </w:rPr>
+    </w:lvl>
+    <w:lvl w:ilvl="1">
+      <w:start w:val="1"/>
+      <w:numFmt w:val="lowerLetter"/>
+      <w:lvlText w:val="%2."/>
+      <w:lvlJc w:val="left"/>
+      <w:pPr>
+        <w:ind w:left="1440" w:hanging="360"/>
+      </w:pPr>
+      <w:rPr>
+        <w:u w:val="none"/>
+      </w:rPr>
+    </w:lvl>
+    <w:lvl w:ilvl="2">
+      <w:start w:val="1"/>
+      <w:numFmt w:val="lowerRoman"/>
+      <w:lvlText w:val="%3."/>
+      <w:lvlJc w:val="right"/>
+      <w:pPr>
+        <w:ind w:left="2160" w:hanging="360"/>
+      </w:pPr>
+      <w:rPr>
+        <w:u w:val="none"/>
+      </w:rPr>
+    </w:lvl>
+    <w:lvl w:ilvl="3">
+      <w:start w:val="1"/>
+      <w:numFmt w:val="decimal"/>
+      <w:lvlText w:val="%4."/>
+      <w:lvlJc w:val="left"/>
+      <w:pPr>
+        <w:ind w:left="2880" w:hanging="360"/>
+      </w:pPr>
+      <w:rPr>
+        <w:u w:val="none"/>
+      </w:rPr>
+    </w:lvl>
+    <w:lvl w:ilvl="4">
+      <w:start w:val="1"/>
+      <w:numFmt w:val="lowerLetter"/>
+      <w:lvlText w:val="%5."/>
+      <w:lvlJc w:val="left"/>
+      <w:pPr>
+        <w:ind w:left="3600" w:hanging="360"/>
+      </w:pPr>
+      <w:rPr>
+        <w:u w:val="none"/>
+      </w:rPr>
+    </w:lvl>
+    <w:lvl w:ilvl="5">
+      <w:start w:val="1"/>
+      <w:numFmt w:val="lowerRoman"/>
+      <w:lvlText w:val="%6."/>
+      <w:lvlJc w:val="right"/>
+      <w:pPr>
+        <w:ind w:left="4320" w:hanging="360"/>
+      </w:pPr>
+      <w:rPr>
+        <w:u w:val="none"/>
+      </w:rPr>
+    </w:lvl>
+    <w:lvl w:ilvl="6">
+      <w:start w:val="1"/>
+      <w:numFmt w:val="decimal"/>
+      <w:lvlText w:val="%7."/>
+      <w:lvlJc w:val="left"/>
+      <w:pPr>
+        <w:ind w:left="5040" w:hanging="360"/>
+      </w:pPr>
+      <w:rPr>
+        <w:u w:val="none"/>
+      </w:rPr>
+    </w:lvl>
+    <w:lvl w:ilvl="7">
+      <w:start w:val="1"/>
+      <w:numFmt w:val="lowerLetter"/>
+      <w:lvlText w:val="%8."/>
+      <w:lvlJc w:val="left"/>
+      <w:pPr>
+        <w:ind w:left="5760" w:hanging="360"/>
+      </w:pPr>
+      <w:rPr>
+        <w:u w:val="none"/>
+      </w:rPr>
+    </w:lvl>
+    <w:lvl w:ilvl="8">
+      <w:start w:val="1"/>
+      <w:numFmt w:val="lowerRoman"/>
+      <w:lvlText w:val="%9."/>
+      <w:lvlJc w:val="right"/>
+      <w:pPr>
+        <w:ind w:left="6480" w:hanging="360"/>
+      </w:pPr>
+      <w:rPr>
+        <w:u w:val="none"/>
+      </w:rPr>
+    </w:lvl>
+  </w:abstractNum>
+  <w:abstractNum w:abstractNumId="15">
+    <w:lvl w:ilvl="0">
+      <w:start w:val="1"/>
+      <w:numFmt w:val="decimal"/>
+      <w:lvlText w:val="%1."/>
+      <w:lvlJc w:val="left"/>
+      <w:pPr>
+        <w:ind w:left="720" w:hanging="360"/>
+      </w:pPr>
+      <w:rPr>
+        <w:u w:val="none"/>
+      </w:rPr>
+    </w:lvl>
+    <w:lvl w:ilvl="1">
+      <w:start w:val="1"/>
+      <w:numFmt w:val="lowerLetter"/>
+      <w:lvlText w:val="%2."/>
+      <w:lvlJc w:val="left"/>
+      <w:pPr>
+        <w:ind w:left="1440" w:hanging="360"/>
+      </w:pPr>
+      <w:rPr>
+        <w:u w:val="none"/>
+      </w:rPr>
+    </w:lvl>
+    <w:lvl w:ilvl="2">
+      <w:start w:val="1"/>
+      <w:numFmt w:val="lowerRoman"/>
+      <w:lvlText w:val="%3."/>
+      <w:lvlJc w:val="right"/>
+      <w:pPr>
+        <w:ind w:left="2160" w:hanging="360"/>
+      </w:pPr>
+      <w:rPr>
+        <w:u w:val="none"/>
+      </w:rPr>
+    </w:lvl>
+    <w:lvl w:ilvl="3">
+      <w:start w:val="1"/>
+      <w:numFmt w:val="decimal"/>
+      <w:lvlText w:val="%4."/>
+      <w:lvlJc w:val="left"/>
+      <w:pPr>
+        <w:ind w:left="2880" w:hanging="360"/>
+      </w:pPr>
+      <w:rPr>
+        <w:u w:val="none"/>
+      </w:rPr>
+    </w:lvl>
+    <w:lvl w:ilvl="4">
+      <w:start w:val="1"/>
+      <w:numFmt w:val="lowerLetter"/>
+      <w:lvlText w:val="%5."/>
+      <w:lvlJc w:val="left"/>
+      <w:pPr>
+        <w:ind w:left="3600" w:hanging="360"/>
+      </w:pPr>
+      <w:rPr>
+        <w:u w:val="none"/>
+      </w:rPr>
+    </w:lvl>
+    <w:lvl w:ilvl="5">
+      <w:start w:val="1"/>
+      <w:numFmt w:val="lowerRoman"/>
+      <w:lvlText w:val="%6."/>
+      <w:lvlJc w:val="right"/>
+      <w:pPr>
+        <w:ind w:left="4320" w:hanging="360"/>
+      </w:pPr>
+      <w:rPr>
+        <w:u w:val="none"/>
+      </w:rPr>
+    </w:lvl>
+    <w:lvl w:ilvl="6">
+      <w:start w:val="1"/>
+      <w:numFmt w:val="decimal"/>
+      <w:lvlText w:val="%7."/>
+      <w:lvlJc w:val="left"/>
+      <w:pPr>
+        <w:ind w:left="5040" w:hanging="360"/>
+      </w:pPr>
+      <w:rPr>
+        <w:u w:val="none"/>
+      </w:rPr>
+    </w:lvl>
+    <w:lvl w:ilvl="7">
+      <w:start w:val="1"/>
+      <w:numFmt w:val="lowerLetter"/>
+      <w:lvlText w:val="%8."/>
+      <w:lvlJc w:val="left"/>
+      <w:pPr>
+        <w:ind w:left="5760" w:hanging="360"/>
+      </w:pPr>
+      <w:rPr>
+        <w:u w:val="none"/>
+      </w:rPr>
+    </w:lvl>
+    <w:lvl w:ilvl="8">
+      <w:start w:val="1"/>
+      <w:numFmt w:val="lowerRoman"/>
+      <w:lvlText w:val="%9."/>
+      <w:lvlJc w:val="right"/>
+      <w:pPr>
+        <w:ind w:left="6480" w:hanging="360"/>
+      </w:pPr>
+      <w:rPr>
+        <w:u w:val="none"/>
+      </w:rPr>
+    </w:lvl>
+  </w:abstractNum>
+  <w:abstractNum w:abstractNumId="16">
+    <w:lvl w:ilvl="0">
+      <w:start w:val="1"/>
+      <w:numFmt w:val="decimal"/>
+      <w:lvlText w:val="%1."/>
+      <w:lvlJc w:val="left"/>
+      <w:pPr>
+        <w:ind w:left="720" w:hanging="360"/>
+      </w:pPr>
+      <w:rPr>
+        <w:u w:val="none"/>
+      </w:rPr>
+    </w:lvl>
+    <w:lvl w:ilvl="1">
+      <w:start w:val="1"/>
+      <w:numFmt w:val="lowerLetter"/>
+      <w:lvlText w:val="%2."/>
+      <w:lvlJc w:val="left"/>
+      <w:pPr>
+        <w:ind w:left="1440" w:hanging="360"/>
+      </w:pPr>
+      <w:rPr>
+        <w:u w:val="none"/>
+      </w:rPr>
+    </w:lvl>
+    <w:lvl w:ilvl="2">
+      <w:start w:val="1"/>
+      <w:numFmt w:val="lowerRoman"/>
+      <w:lvlText w:val="%3."/>
+      <w:lvlJc w:val="right"/>
+      <w:pPr>
+        <w:ind w:left="2160" w:hanging="360"/>
+      </w:pPr>
+      <w:rPr>
+        <w:u w:val="none"/>
+      </w:rPr>
+    </w:lvl>
+    <w:lvl w:ilvl="3">
+      <w:start w:val="1"/>
+      <w:numFmt w:val="decimal"/>
+      <w:lvlText w:val="%4."/>
+      <w:lvlJc w:val="left"/>
+      <w:pPr>
+        <w:ind w:left="2880" w:hanging="360"/>
+      </w:pPr>
+      <w:rPr>
+        <w:u w:val="none"/>
+      </w:rPr>
+    </w:lvl>
+    <w:lvl w:ilvl="4">
+      <w:start w:val="1"/>
+      <w:numFmt w:val="lowerLetter"/>
+      <w:lvlText w:val="%5."/>
+      <w:lvlJc w:val="left"/>
+      <w:pPr>
+        <w:ind w:left="3600" w:hanging="360"/>
+      </w:pPr>
+      <w:rPr>
+        <w:u w:val="none"/>
+      </w:rPr>
+    </w:lvl>
+    <w:lvl w:ilvl="5">
+      <w:start w:val="1"/>
+      <w:numFmt w:val="lowerRoman"/>
+      <w:lvlText w:val="%6."/>
+      <w:lvlJc w:val="right"/>
+      <w:pPr>
+        <w:ind w:left="4320" w:hanging="360"/>
+      </w:pPr>
+      <w:rPr>
+        <w:u w:val="none"/>
+      </w:rPr>
+    </w:lvl>
+    <w:lvl w:ilvl="6">
+      <w:start w:val="1"/>
+      <w:numFmt w:val="decimal"/>
+      <w:lvlText w:val="%7."/>
+      <w:lvlJc w:val="left"/>
+      <w:pPr>
+        <w:ind w:left="5040" w:hanging="360"/>
+      </w:pPr>
+      <w:rPr>
+        <w:u w:val="none"/>
+      </w:rPr>
+    </w:lvl>
+    <w:lvl w:ilvl="7">
+      <w:start w:val="1"/>
+      <w:numFmt w:val="lowerLetter"/>
+      <w:lvlText w:val="%8."/>
+      <w:lvlJc w:val="left"/>
+      <w:pPr>
+        <w:ind w:left="5760" w:hanging="360"/>
+      </w:pPr>
+      <w:rPr>
+        <w:u w:val="none"/>
+      </w:rPr>
+    </w:lvl>
+    <w:lvl w:ilvl="8">
+      <w:start w:val="1"/>
+      <w:numFmt w:val="lowerRoman"/>
+      <w:lvlText w:val="%9."/>
+      <w:lvlJc w:val="right"/>
+      <w:pPr>
+        <w:ind w:left="6480" w:hanging="360"/>
+      </w:pPr>
+      <w:rPr>
+        <w:u w:val="none"/>
+      </w:rPr>
+    </w:lvl>
+  </w:abstractNum>
+  <w:abstractNum w:abstractNumId="17">
     <w:lvl w:ilvl="0">
       <w:start w:val="1"/>
       <w:numFmt w:val="decimal"/>
@@ -5312,6 +7726,24 @@
   </w:num>
   <w:num w:numId="11">
     <w:abstractNumId w:val="11"/>
+  </w:num>
+  <w:num w:numId="12">
+    <w:abstractNumId w:val="12"/>
+  </w:num>
+  <w:num w:numId="13">
+    <w:abstractNumId w:val="13"/>
+  </w:num>
+  <w:num w:numId="14">
+    <w:abstractNumId w:val="14"/>
+  </w:num>
+  <w:num w:numId="15">
+    <w:abstractNumId w:val="15"/>
+  </w:num>
+  <w:num w:numId="16">
+    <w:abstractNumId w:val="16"/>
+  </w:num>
+  <w:num w:numId="17">
+    <w:abstractNumId w:val="17"/>
   </w:num>
 </w:numbering>
 </file>

</xml_diff>